<commit_message>
revisi tgl 10 oktober 2019
</commit_message>
<xml_diff>
--- a/LAPORAN/Revisi 8.docx
+++ b/LAPORAN/Revisi 8.docx
@@ -2029,25 +2029,7 @@
           <w:szCs w:val="24"/>
           <w:lang w:val="en-ID" w:eastAsia="id-ID"/>
         </w:rPr>
-        <w:t xml:space="preserve">Bapak Dr. Ir. Arief Kusuma </w:t>
-      </w:r>
-      <w:proofErr w:type="gramStart"/>
-      <w:r>
-        <w:rPr>
-          <w:rFonts w:cs="Times New Roman"/>
-          <w:szCs w:val="24"/>
-          <w:lang w:val="en-ID" w:eastAsia="id-ID"/>
-        </w:rPr>
-        <w:t>Among</w:t>
-      </w:r>
-      <w:proofErr w:type="gramEnd"/>
-      <w:r>
-        <w:rPr>
-          <w:rFonts w:cs="Times New Roman"/>
-          <w:szCs w:val="24"/>
-          <w:lang w:val="en-ID" w:eastAsia="id-ID"/>
-        </w:rPr>
-        <w:t xml:space="preserve"> Praja, MBA selaku Rektor Universitas Esa Unggul.</w:t>
+        <w:t>Bapak Dr. Ir. Arief Kusuma Among Praja, MBA selaku Rektor Universitas Esa Unggul.</w:t>
       </w:r>
     </w:p>
     <w:p>
@@ -2093,25 +2075,7 @@
           <w:szCs w:val="24"/>
           <w:lang w:val="en-ID" w:eastAsia="id-ID"/>
         </w:rPr>
-        <w:t xml:space="preserve">Bapak Malabay S.Kom, M.Kom. </w:t>
-      </w:r>
-      <w:proofErr w:type="gramStart"/>
-      <w:r>
-        <w:rPr>
-          <w:rFonts w:cs="Times New Roman"/>
-          <w:szCs w:val="24"/>
-          <w:lang w:val="en-ID" w:eastAsia="id-ID"/>
-        </w:rPr>
-        <w:t>selaku</w:t>
-      </w:r>
-      <w:proofErr w:type="gramEnd"/>
-      <w:r>
-        <w:rPr>
-          <w:rFonts w:cs="Times New Roman"/>
-          <w:szCs w:val="24"/>
-          <w:lang w:val="en-ID" w:eastAsia="id-ID"/>
-        </w:rPr>
-        <w:t xml:space="preserve"> Ketua Program Studi Teknik Informatika Fakultas Ilmu Komputer Universitas Esa Unggul.</w:t>
+        <w:t>Bapak Malabay S.Kom, M.Kom. selaku Ketua Program Studi Teknik Informatika Fakultas Ilmu Komputer Universitas Esa Unggul.</w:t>
       </w:r>
     </w:p>
     <w:p>
@@ -2157,25 +2121,7 @@
           <w:szCs w:val="24"/>
           <w:lang w:val="en-ID" w:eastAsia="id-ID"/>
         </w:rPr>
-        <w:t xml:space="preserve">Om Sawali Wahyu S.Kom. </w:t>
-      </w:r>
-      <w:proofErr w:type="gramStart"/>
-      <w:r>
-        <w:rPr>
-          <w:rFonts w:cs="Times New Roman"/>
-          <w:szCs w:val="24"/>
-          <w:lang w:val="en-ID" w:eastAsia="id-ID"/>
-        </w:rPr>
-        <w:t>selaku</w:t>
-      </w:r>
-      <w:proofErr w:type="gramEnd"/>
-      <w:r>
-        <w:rPr>
-          <w:rFonts w:cs="Times New Roman"/>
-          <w:szCs w:val="24"/>
-          <w:lang w:val="en-ID" w:eastAsia="id-ID"/>
-        </w:rPr>
-        <w:t xml:space="preserve"> senior/asdos yang sudah membantu kasih solusi.</w:t>
+        <w:t>Om Sawali Wahyu S.Kom. selaku senior/asdos yang sudah membantu kasih solusi.</w:t>
       </w:r>
     </w:p>
     <w:p>
@@ -2746,29 +2692,8 @@
           <w:shd w:val="clear" w:color="auto" w:fill="FFFFFF"/>
           <w:lang w:val="en-ID"/>
         </w:rPr>
-        <w:t xml:space="preserve"> Olahraga ini banyak digemari oleh semua orang di berbagai kalangan </w:t>
-      </w:r>
-      <w:proofErr w:type="gramStart"/>
-      <w:r>
-        <w:rPr>
-          <w:rFonts w:cs="Times New Roman"/>
-          <w:color w:val="222222"/>
-          <w:shd w:val="clear" w:color="auto" w:fill="FFFFFF"/>
-          <w:lang w:val="en-ID"/>
-        </w:rPr>
-        <w:t>usia</w:t>
-      </w:r>
-      <w:proofErr w:type="gramEnd"/>
-      <w:r>
-        <w:rPr>
-          <w:rFonts w:cs="Times New Roman"/>
-          <w:color w:val="222222"/>
-          <w:shd w:val="clear" w:color="auto" w:fill="FFFFFF"/>
-          <w:lang w:val="en-ID"/>
-        </w:rPr>
-        <w:t xml:space="preserve"> di masyarakat. </w:t>
-      </w:r>
-      <w:proofErr w:type="gramStart"/>
+        <w:t xml:space="preserve"> Olahraga ini banyak digemari oleh semua orang di berbagai kalangan usia di masyarakat. </w:t>
+      </w:r>
       <w:r>
         <w:rPr>
           <w:rFonts w:eastAsiaTheme="minorEastAsia" w:cs="Times New Roman"/>
@@ -2776,17 +2701,7 @@
           <w:szCs w:val="24"/>
           <w:lang w:val="en-ID" w:eastAsia="id-ID"/>
         </w:rPr>
-        <w:t>pencarian</w:t>
-      </w:r>
-      <w:proofErr w:type="gramEnd"/>
-      <w:r>
-        <w:rPr>
-          <w:rFonts w:eastAsiaTheme="minorEastAsia" w:cs="Times New Roman"/>
-          <w:color w:val="000000" w:themeColor="text1"/>
-          <w:szCs w:val="24"/>
-          <w:lang w:val="en-ID" w:eastAsia="id-ID"/>
-        </w:rPr>
-        <w:t xml:space="preserve"> lokasi lapangan </w:t>
+        <w:t xml:space="preserve">pencarian lokasi lapangan </w:t>
       </w:r>
       <w:r>
         <w:rPr>
@@ -9080,35 +8995,31 @@
         <w:rPr>
           <w:lang w:val="en-ID"/>
         </w:rPr>
-        <w:t xml:space="preserve">Cabang olahraga permainan ini dapat dilakukan di dalam maupun di luar ruangan. Apabila bulutangkis dilakukan di luar ruangan </w:t>
-      </w:r>
-      <w:proofErr w:type="gramStart"/>
+        <w:t>Perke</w:t>
+      </w:r>
       <w:r>
         <w:rPr>
           <w:lang w:val="en-ID"/>
         </w:rPr>
-        <w:t>akan</w:t>
-      </w:r>
-      <w:proofErr w:type="gramEnd"/>
+        <w:t xml:space="preserve">mbangan teknologi dan informasi </w:t>
+      </w:r>
       <w:r>
         <w:rPr>
           <w:lang w:val="en-ID"/>
         </w:rPr>
-        <w:t xml:space="preserve"> banyak kendala yang dihadapi. Faktor angin dan cuaca merupakan penghambat utama apabila cabang olahraga ini dilakukan di luar ruangan. Pencahayaan yang kurang ideal juga dapat menjadi penghambat jika bulutangkis dilakukan di dalam ruangan. Tujuan masyarakat melakukan olahraga permainan ini disamping untuk rekreasi juga untuk meningkatkan prestasi. Di Indonesia mulai banyak bermuculan klub-klub bulutangkis yang membina dan melatih calon atlet bulutangkis sejak </w:t>
-      </w:r>
-      <w:proofErr w:type="gramStart"/>
+        <w:t>di era globali</w:t>
+      </w:r>
       <w:r>
         <w:rPr>
           <w:lang w:val="en-ID"/>
         </w:rPr>
-        <w:t>usia</w:t>
-      </w:r>
-      <w:proofErr w:type="gramEnd"/>
+        <w:t>sasi ini menimbulkan banyak se</w:t>
+      </w:r>
       <w:r>
         <w:rPr>
           <w:lang w:val="en-ID"/>
         </w:rPr>
-        <w:t xml:space="preserve"> dini. Juga banyak kejuaraan bulutangkis yang telah diselenggarakan di Indonesia. Mulai dari level kabupaten/kota, provinsi, hingga tingkat nasional</w:t>
+        <w:t>kali persaingan yang kompleks di dalam segala bidang kehidupan</w:t>
       </w:r>
       <w:r>
         <w:rPr>
@@ -9126,7 +9037,64 @@
         <w:rPr>
           <w:lang w:val="en-ID"/>
         </w:rPr>
-        <w:instrText>ADDIN CSL_CITATION {"citationItems":[{"id":"ITEM-1","itemData":{"author":[{"dropping-particle":"","family":"RAKA JUANG","given":"BRIAN","non-dropping-particle":"","parse-names":false,"suffix":""}],"container-title":"Jurnal Kesehatan Olahraga","id":"ITEM-1","issue":"1","issued":{"date-parts":[["2015"]]},"title":"Analisis Kelebihan dan Kelemahan Keterampilan Teknik Bermain Bulutangkis pada Pemain Tunggal Putra Terbaik Indonesia Tahun 2014","type":"article-journal","volume":"3"},"uris":["http://www.mendeley.com/documents/?uuid=daf1d58b-54c0-450b-8b75-4f87987da22e"]}],"mendeley":{"formattedCitation":"(RAKA JUANG, 2015)","plainTextFormattedCitation":"(RAKA JUANG, 2015)","previouslyFormattedCitation":"(RAKA JUANG, 2015)"},"properties":{"noteIndex":0},"schema":"https://github.com/citation-style-language/schema/raw/master/csl-citation.json"}</w:instrText>
+        <w:instrText>ADDIN CSL_CITATION {"citationItems":[{"id":"ITEM-1","itemData":{"author":[{"dropping-particle":"","family":"Tjahjono","given":"Budi","non-dropping-particle":"","parse-names":false,"suffix":""}],"id":"ITEM-1","issue":"2","issued":{"date-parts":[["2008"]]},"page":"117-125","title":"ANALISIS DAN PERANCANGAN SISTEM INFORMASI PEMASANGAN JARINGAN LISTRIK BARU PADA PT . PLN ( PERSERO ) AREA","type":"article-journal","volume":"6"},"uris":["http://www.mendeley.com/documents/?uuid=ac1f872e-3627-4a22-8ad7-fa9319741645"]}],"mendeley":{"formattedCitation":"(Tjahjono, 2008)","plainTextFormattedCitation":"(Tjahjono, 2008)","previouslyFormattedCitation":"[1]"},"properties":{"noteIndex":0},"schema":"https://github.com/citation-style-language/schema/raw/master/csl-citation.json"}</w:instrText>
+      </w:r>
+      <w:r>
+        <w:rPr>
+          <w:lang w:val="en-ID"/>
+        </w:rPr>
+        <w:fldChar w:fldCharType="separate"/>
+      </w:r>
+      <w:r>
+        <w:rPr>
+          <w:noProof/>
+          <w:lang w:val="en-ID"/>
+        </w:rPr>
+        <w:t>(Tjahjono, 2008)</w:t>
+      </w:r>
+      <w:r>
+        <w:rPr>
+          <w:lang w:val="en-ID"/>
+        </w:rPr>
+        <w:fldChar w:fldCharType="end"/>
+      </w:r>
+      <w:r>
+        <w:rPr>
+          <w:lang w:val="en-ID"/>
+        </w:rPr>
+        <w:t xml:space="preserve"> salah satunya di salah satu bidang olah raga. </w:t>
+      </w:r>
+      <w:r>
+        <w:rPr>
+          <w:lang w:val="en-ID"/>
+        </w:rPr>
+        <w:t>Cabang olahraga permainan ini dapat dilakukan di dalam maupun di luar ruangan. Apabila bulutangkis dilakukan di luar ruangan akan banyak kendala yang dihadapi. Faktor angin dan cuaca merupakan penghambat utama apabila cabang olahraga ini dilakukan di luar ruangan. Pencahayaan yang kurang ideal juga dapat menjadi penghambat jika bulutangkis dilakukan di dalam ruangan. Tujuan masyarakat melakukan olahraga permainan ini disamping untuk rekreasi juga untuk meningkatkan prestasi. Di Indonesia mulai banyak bermuculan klub-klub bulutangkis yang membina dan melatih calon atlet bulutangkis sejak usia dini. Juga banyak kejuaraan b</w:t>
+      </w:r>
+      <w:bookmarkStart w:id="28" w:name="_GoBack"/>
+      <w:bookmarkEnd w:id="28"/>
+      <w:r>
+        <w:rPr>
+          <w:lang w:val="en-ID"/>
+        </w:rPr>
+        <w:t>ulutangkis yang telah diselenggarakan di Indonesia. Mulai dari level kabupaten/kota, provinsi, hingga tingkat nasional</w:t>
+      </w:r>
+      <w:r>
+        <w:rPr>
+          <w:lang w:val="en-ID"/>
+        </w:rPr>
+        <w:t xml:space="preserve"> </w:t>
+      </w:r>
+      <w:r>
+        <w:rPr>
+          <w:lang w:val="en-ID"/>
+        </w:rPr>
+        <w:fldChar w:fldCharType="begin" w:fldLock="1"/>
+      </w:r>
+      <w:r>
+        <w:rPr>
+          <w:lang w:val="en-ID"/>
+        </w:rPr>
+        <w:instrText>ADDIN CSL_CITATION {"citationItems":[{"id":"ITEM-1","itemData":{"author":[{"dropping-particle":"","family":"RAKA JUANG","given":"BRIAN","non-dropping-particle":"","parse-names":false,"suffix":""}],"container-title":"Jurnal Kesehatan Olahraga","id":"ITEM-1","issue":"1","issued":{"date-parts":[["2015"]]},"title":"Analisis Kelebihan dan Kelemahan Keterampilan Teknik Bermain Bulutangkis pada Pemain Tunggal Putra Terbaik Indonesia Tahun 2014","type":"article-journal","volume":"3"},"uris":["http://www.mendeley.com/documents/?uuid=daf1d58b-54c0-450b-8b75-4f87987da22e","http://www.mendeley.com/documents/?uuid=04222184-5d75-49f3-88f7-fc50c1389e90"]}],"mendeley":{"formattedCitation":"(RAKA JUANG, 2015)","plainTextFormattedCitation":"(RAKA JUANG, 2015)","previouslyFormattedCitation":"[2]"},"properties":{"noteIndex":0},"schema":"https://github.com/citation-style-language/schema/raw/master/csl-citation.json"}</w:instrText>
       </w:r>
       <w:r>
         <w:rPr>
@@ -9167,21 +9135,7 @@
         <w:rPr>
           <w:lang w:val="en-ID"/>
         </w:rPr>
-        <w:t xml:space="preserve">Jakarta Barat adalah bagian dari </w:t>
-      </w:r>
-      <w:proofErr w:type="gramStart"/>
-      <w:r>
-        <w:rPr>
-          <w:lang w:val="en-ID"/>
-        </w:rPr>
-        <w:t>kota</w:t>
-      </w:r>
-      <w:proofErr w:type="gramEnd"/>
-      <w:r>
-        <w:rPr>
-          <w:lang w:val="en-ID"/>
-        </w:rPr>
-        <w:t xml:space="preserve"> Jakarta Indonesia yang sangat padat sehingga banyak sekali tempat lapangan bulutangkis mulai dari daerah Kemanggisan, Kembangan, Kebon Jeruk, Tanjung Duren, Cengkareng, dll. Terkadang masih ada banyak tempat lapangan bulutangkis yang masuk ke dalam perumahan/gang yang membuat masyarakat tidak mengetahui adanya tempat lapangan bulutangkis.</w:t>
+        <w:t>Jakarta Barat adalah bagian dari kota Jakarta Indonesia yang sangat padat sehingga banyak sekali tempat lapangan bulutangkis mulai dari daerah Kemanggisan, Kembangan, Kebon Jeruk, Tanjung Duren, Cengkareng, dll. Terkadang masih ada banyak tempat lapangan bulutangkis yang masuk ke dalam perumahan/gang yang membuat masyarakat tidak mengetahui adanya tempat lapangan bulutangkis.</w:t>
       </w:r>
     </w:p>
     <w:p>
@@ -9193,55 +9147,29 @@
           <w:lang w:val="en-US"/>
         </w:rPr>
       </w:pPr>
-      <w:bookmarkStart w:id="28" w:name="_Toc17925347"/>
+      <w:bookmarkStart w:id="29" w:name="_Toc17925347"/>
       <w:r>
         <w:t xml:space="preserve">Tabel  </w:t>
       </w:r>
-      <w:r>
-        <w:fldChar w:fldCharType="begin"/>
-      </w:r>
-      <w:r>
-        <w:instrText xml:space="preserve"> STYLEREF 1 \s </w:instrText>
-      </w:r>
-      <w:r>
-        <w:fldChar w:fldCharType="separate"/>
-      </w:r>
-      <w:r>
-        <w:rPr>
-          <w:noProof/>
-        </w:rPr>
-        <w:t>1</w:t>
-      </w:r>
-      <w:r>
-        <w:rPr>
-          <w:noProof/>
-        </w:rPr>
-        <w:fldChar w:fldCharType="end"/>
-      </w:r>
+      <w:fldSimple w:instr=" STYLEREF 1 \s ">
+        <w:r>
+          <w:rPr>
+            <w:noProof/>
+          </w:rPr>
+          <w:t>1</w:t>
+        </w:r>
+      </w:fldSimple>
       <w:r>
         <w:noBreakHyphen/>
       </w:r>
-      <w:r>
-        <w:fldChar w:fldCharType="begin"/>
-      </w:r>
-      <w:r>
-        <w:instrText xml:space="preserve"> SEQ Tabel_ \* ARABIC \s 1 </w:instrText>
-      </w:r>
-      <w:r>
-        <w:fldChar w:fldCharType="separate"/>
-      </w:r>
-      <w:r>
-        <w:rPr>
-          <w:noProof/>
-        </w:rPr>
-        <w:t>1</w:t>
-      </w:r>
-      <w:r>
-        <w:rPr>
-          <w:noProof/>
-        </w:rPr>
-        <w:fldChar w:fldCharType="end"/>
-      </w:r>
+      <w:fldSimple w:instr=" SEQ Tabel_ \* ARABIC \s 1 ">
+        <w:r>
+          <w:rPr>
+            <w:noProof/>
+          </w:rPr>
+          <w:t>1</w:t>
+        </w:r>
+      </w:fldSimple>
       <w:r>
         <w:rPr>
           <w:lang w:val="en-US"/>
@@ -9254,7 +9182,7 @@
         </w:rPr>
         <w:t>Data Tempat Lapangan BuluTangkis Jakarta Barat</w:t>
       </w:r>
-      <w:bookmarkEnd w:id="28"/>
+      <w:bookmarkEnd w:id="29"/>
     </w:p>
     <w:tbl>
       <w:tblPr>
@@ -9482,6 +9410,7 @@
                 <w:szCs w:val="24"/>
                 <w:lang w:val="en-ID" w:eastAsia="id-ID"/>
               </w:rPr>
+              <w:lastRenderedPageBreak/>
               <w:t>2</w:t>
             </w:r>
           </w:p>
@@ -9561,7 +9490,6 @@
                 <w:szCs w:val="24"/>
                 <w:lang w:val="en-ID" w:eastAsia="id-ID"/>
               </w:rPr>
-              <w:lastRenderedPageBreak/>
               <w:t>3</w:t>
             </w:r>
           </w:p>
@@ -10273,6 +10201,7 @@
                 <w:szCs w:val="24"/>
                 <w:lang w:val="en-ID" w:eastAsia="id-ID"/>
               </w:rPr>
+              <w:lastRenderedPageBreak/>
               <w:t>12</w:t>
             </w:r>
           </w:p>
@@ -10352,7 +10281,6 @@
                 <w:szCs w:val="24"/>
                 <w:lang w:val="en-ID" w:eastAsia="id-ID"/>
               </w:rPr>
-              <w:lastRenderedPageBreak/>
               <w:t>13</w:t>
             </w:r>
           </w:p>
@@ -10789,7 +10717,7 @@
         <w:fldChar w:fldCharType="begin" w:fldLock="1"/>
       </w:r>
       <w:r>
-        <w:instrText>ADDIN CSL_CITATION {"citationItems":[{"id":"ITEM-1","itemData":{"author":[{"dropping-particle":"","family":"Ependi","given":"Usman","non-dropping-particle":"","parse-names":false,"suffix":""},{"dropping-particle":"","family":"Suyanto","given":"Suyanto","non-dropping-particle":"","parse-names":false,"suffix":""}],"container-title":"Journal of Information Systems Engineering and Business Intelligence","id":"ITEM-1","issue":"1","issued":{"date-parts":[["2016"]]},"page":"33-39","title":"Implementasi Location Based Service Pada Aplikasi Mobile Pencarian Halte BRT Transmusi Palembang","type":"article-journal","volume":"2"},"uris":["http://www.mendeley.com/documents/?uuid=2987489d-84e6-45c9-9f23-d99b646237c8"]}],"mendeley":{"formattedCitation":"(Ependi &amp; Suyanto, 2016)","plainTextFormattedCitation":"(Ependi &amp; Suyanto, 2016)","previouslyFormattedCitation":"(Ependi &amp; Suyanto, 2016)"},"properties":{"noteIndex":0},"schema":"https://github.com/citation-style-language/schema/raw/master/csl-citation.json"}</w:instrText>
+        <w:instrText>ADDIN CSL_CITATION {"citationItems":[{"id":"ITEM-1","itemData":{"author":[{"dropping-particle":"","family":"Ependi","given":"Usman","non-dropping-particle":"","parse-names":false,"suffix":""},{"dropping-particle":"","family":"Suyanto","given":"Suyanto","non-dropping-particle":"","parse-names":false,"suffix":""}],"container-title":"Journal of Information Systems Engineering and Business Intelligence","id":"ITEM-1","issue":"1","issued":{"date-parts":[["2016"]]},"page":"33-39","title":"Implementasi Location Based Service Pada Aplikasi Mobile Pencarian Halte BRT Transmusi Palembang","type":"article-journal","volume":"2"},"uris":["http://www.mendeley.com/documents/?uuid=2987489d-84e6-45c9-9f23-d99b646237c8","http://www.mendeley.com/documents/?uuid=dd2b5c49-fee6-4f73-ade0-7c6f158ebd81"]}],"mendeley":{"formattedCitation":"(Ependi &amp; Suyanto, 2016)","plainTextFormattedCitation":"(Ependi &amp; Suyanto, 2016)","previouslyFormattedCitation":"[3]"},"properties":{"noteIndex":0},"schema":"https://github.com/citation-style-language/schema/raw/master/csl-citation.json"}</w:instrText>
       </w:r>
       <w:r>
         <w:fldChar w:fldCharType="separate"/>
@@ -10877,6 +10805,7 @@
           <w:szCs w:val="24"/>
           <w:shd w:val="clear" w:color="auto" w:fill="FFFFFF"/>
         </w:rPr>
+        <w:lastRenderedPageBreak/>
         <w:t>Location Manager</w:t>
       </w:r>
       <w:r>
@@ -10933,7 +10862,6 @@
           <w:szCs w:val="24"/>
           <w:shd w:val="clear" w:color="auto" w:fill="FFFFFF"/>
         </w:rPr>
-        <w:lastRenderedPageBreak/>
         <w:t>Location Providers</w:t>
       </w:r>
       <w:r>
@@ -11073,7 +11001,7 @@
           <w:szCs w:val="24"/>
           <w:shd w:val="clear" w:color="auto" w:fill="FFFFFF"/>
         </w:rPr>
-        <w:instrText>ADDIN CSL_CITATION {"citationItems":[{"id":"ITEM-1","itemData":{"author":[{"dropping-particle":"","family":"Widianto","given":"Septian","non-dropping-particle":"","parse-names":false,"suffix":""}],"container-title":"JURNAL STT STIKMA INTERNASIONAL","id":"ITEM-1","issue":"1","issued":{"date-parts":[["2016"]]},"page":"52-60","title":"Pengembangan Aplikasi City Guide Berbasis Android","type":"article-journal","volume":"7"},"uris":["http://www.mendeley.com/documents/?uuid=e6485b32-a393-423d-866a-bbea614b3b4a"]}],"mendeley":{"formattedCitation":"(Widianto, 2016)","plainTextFormattedCitation":"(Widianto, 2016)","previouslyFormattedCitation":"(Widianto, 2016)"},"properties":{"noteIndex":0},"schema":"https://github.com/citation-style-language/schema/raw/master/csl-citation.json"}</w:instrText>
+        <w:instrText>ADDIN CSL_CITATION {"citationItems":[{"id":"ITEM-1","itemData":{"author":[{"dropping-particle":"","family":"Widianto","given":"Septian","non-dropping-particle":"","parse-names":false,"suffix":""}],"container-title":"JURNAL STT STIKMA INTERNASIONAL","id":"ITEM-1","issue":"1","issued":{"date-parts":[["2016"]]},"page":"52-60","title":"Pengembangan Aplikasi City Guide Berbasis Android","type":"article-journal","volume":"7"},"uris":["http://www.mendeley.com/documents/?uuid=e6485b32-a393-423d-866a-bbea614b3b4a","http://www.mendeley.com/documents/?uuid=d19a84d2-969e-4548-8393-cf5ecc4aa103"]}],"mendeley":{"formattedCitation":"(Widianto, 2016)","plainTextFormattedCitation":"(Widianto, 2016)","previouslyFormattedCitation":"[4]"},"properties":{"noteIndex":0},"schema":"https://github.com/citation-style-language/schema/raw/master/csl-citation.json"}</w:instrText>
       </w:r>
       <w:r>
         <w:rPr>
@@ -11224,7 +11152,7 @@
           <w:szCs w:val="28"/>
         </w:rPr>
       </w:pPr>
-      <w:bookmarkStart w:id="29" w:name="_Toc17925300"/>
+      <w:bookmarkStart w:id="30" w:name="_Toc17925300"/>
       <w:r>
         <w:rPr>
           <w:rFonts w:cs="Times New Roman"/>
@@ -11233,8 +11161,8 @@
         </w:rPr>
         <w:t>Identifikasi</w:t>
       </w:r>
-      <w:bookmarkStart w:id="30" w:name="_Toc525140259"/>
-      <w:bookmarkEnd w:id="30"/>
+      <w:bookmarkStart w:id="31" w:name="_Toc525140259"/>
+      <w:bookmarkEnd w:id="31"/>
       <w:r>
         <w:rPr>
           <w:rFonts w:cs="Times New Roman"/>
@@ -11243,7 +11171,7 @@
         </w:rPr>
         <w:t xml:space="preserve"> Masalah</w:t>
       </w:r>
-      <w:bookmarkEnd w:id="29"/>
+      <w:bookmarkEnd w:id="30"/>
     </w:p>
     <w:p>
       <w:pPr>
@@ -11272,18 +11200,8 @@
           <w:szCs w:val="24"/>
           <w:lang w:val="en-ID"/>
         </w:rPr>
-        <w:t xml:space="preserve">Berdasarkan latar belakang yang telah di uraikan di atas, maka identifikasi masalah adalah sebagai </w:t>
-      </w:r>
-      <w:proofErr w:type="gramStart"/>
-      <w:r>
-        <w:rPr>
-          <w:rFonts w:cs="Times New Roman"/>
-          <w:szCs w:val="24"/>
-          <w:lang w:val="en-ID"/>
-        </w:rPr>
-        <w:t>berikut :</w:t>
-      </w:r>
-      <w:proofErr w:type="gramEnd"/>
+        <w:t>Berdasarkan latar belakang yang telah di uraikan di atas, maka identifikasi masalah adalah sebagai berikut :</w:t>
+      </w:r>
     </w:p>
     <w:p>
       <w:pPr>
@@ -11453,17 +11371,18 @@
           <w:szCs w:val="28"/>
         </w:rPr>
       </w:pPr>
-      <w:bookmarkStart w:id="31" w:name="_Toc525140260"/>
-      <w:bookmarkStart w:id="32" w:name="_Toc17925301"/>
+      <w:bookmarkStart w:id="32" w:name="_Toc525140260"/>
+      <w:bookmarkStart w:id="33" w:name="_Toc17925301"/>
       <w:r>
         <w:rPr>
           <w:rFonts w:cs="Times New Roman"/>
           <w:sz w:val="28"/>
           <w:szCs w:val="28"/>
         </w:rPr>
+        <w:lastRenderedPageBreak/>
         <w:t xml:space="preserve">Tujuan </w:t>
       </w:r>
-      <w:bookmarkEnd w:id="31"/>
+      <w:bookmarkEnd w:id="32"/>
       <w:r>
         <w:rPr>
           <w:rFonts w:cs="Times New Roman"/>
@@ -11472,7 +11391,7 @@
         </w:rPr>
         <w:t>Tugas Akhir</w:t>
       </w:r>
-      <w:bookmarkEnd w:id="32"/>
+      <w:bookmarkEnd w:id="33"/>
     </w:p>
     <w:p>
       <w:pPr>
@@ -11523,7 +11442,6 @@
         <w:rPr>
           <w:lang w:val="en-ID"/>
         </w:rPr>
-        <w:lastRenderedPageBreak/>
         <w:t>Membangun aplikasi pencarian lapangan badminton yang dapat menampilkan lokasi terdekat dari jarak pengguna (user).</w:t>
       </w:r>
     </w:p>
@@ -11578,8 +11496,8 @@
           <w:szCs w:val="28"/>
         </w:rPr>
       </w:pPr>
-      <w:bookmarkStart w:id="33" w:name="_Toc525140261"/>
-      <w:bookmarkStart w:id="34" w:name="_Toc17925302"/>
+      <w:bookmarkStart w:id="34" w:name="_Toc525140261"/>
+      <w:bookmarkStart w:id="35" w:name="_Toc17925302"/>
       <w:r>
         <w:rPr>
           <w:rFonts w:cs="Times New Roman"/>
@@ -11588,7 +11506,7 @@
         </w:rPr>
         <w:t xml:space="preserve">Manfaat </w:t>
       </w:r>
-      <w:bookmarkEnd w:id="33"/>
+      <w:bookmarkEnd w:id="34"/>
       <w:r>
         <w:rPr>
           <w:rFonts w:cs="Times New Roman"/>
@@ -11597,7 +11515,7 @@
         </w:rPr>
         <w:t>Tugas Akhir</w:t>
       </w:r>
-      <w:bookmarkEnd w:id="34"/>
+      <w:bookmarkEnd w:id="35"/>
     </w:p>
     <w:p>
       <w:pPr>
@@ -11709,16 +11627,8 @@
         <w:rPr>
           <w:lang w:val="en-ID"/>
         </w:rPr>
-        <w:t>Manfaat Bagi Penggemar Badminton/</w:t>
-      </w:r>
-      <w:proofErr w:type="gramStart"/>
-      <w:r>
-        <w:rPr>
-          <w:lang w:val="en-ID"/>
-        </w:rPr>
-        <w:t>Pengguna :</w:t>
-      </w:r>
-      <w:proofErr w:type="gramEnd"/>
+        <w:t>Manfaat Bagi Penggemar Badminton/Pengguna :</w:t>
+      </w:r>
     </w:p>
     <w:p>
       <w:pPr>
@@ -11807,7 +11717,7 @@
           <w:szCs w:val="28"/>
         </w:rPr>
       </w:pPr>
-      <w:bookmarkStart w:id="35" w:name="_Toc17925303"/>
+      <w:bookmarkStart w:id="36" w:name="_Toc17925303"/>
       <w:r>
         <w:rPr>
           <w:rFonts w:cs="Times New Roman"/>
@@ -11816,7 +11726,7 @@
         </w:rPr>
         <w:t>Lingkup Tugas Akhir</w:t>
       </w:r>
-      <w:bookmarkEnd w:id="35"/>
+      <w:bookmarkEnd w:id="36"/>
     </w:p>
     <w:p>
       <w:pPr>
@@ -11829,16 +11739,8 @@
         <w:rPr>
           <w:lang w:val="en-ID"/>
         </w:rPr>
-        <w:t xml:space="preserve">Adapun ruang lingkup Tugas Akhir ini </w:t>
-      </w:r>
-      <w:proofErr w:type="gramStart"/>
-      <w:r>
-        <w:rPr>
-          <w:lang w:val="en-ID"/>
-        </w:rPr>
-        <w:t>yaitu :</w:t>
-      </w:r>
-      <w:proofErr w:type="gramEnd"/>
+        <w:t>Adapun ruang lingkup Tugas Akhir ini yaitu :</w:t>
+      </w:r>
     </w:p>
     <w:p>
       <w:pPr>
@@ -11856,21 +11758,7 @@
         <w:rPr>
           <w:lang w:val="en-ID"/>
         </w:rPr>
-        <w:t xml:space="preserve">Pada aplikasi yang </w:t>
-      </w:r>
-      <w:proofErr w:type="gramStart"/>
-      <w:r>
-        <w:rPr>
-          <w:lang w:val="en-ID"/>
-        </w:rPr>
-        <w:t>akan</w:t>
-      </w:r>
-      <w:proofErr w:type="gramEnd"/>
-      <w:r>
-        <w:rPr>
-          <w:lang w:val="en-ID"/>
-        </w:rPr>
-        <w:t xml:space="preserve"> dibangun tidak membahas masalah pembayaran jenis apapun.</w:t>
+        <w:t>Pada aplikasi yang akan dibangun tidak membahas masalah pembayaran jenis apapun.</w:t>
       </w:r>
     </w:p>
     <w:p>
@@ -11889,6 +11777,7 @@
         <w:rPr>
           <w:lang w:val="en-ID"/>
         </w:rPr>
+        <w:lastRenderedPageBreak/>
         <w:t>Aplikasi badminton hanya menampilkan lokasi lapangan badminton di wilayah Jakarta Barat, tidak mencangkup wilayah lain.</w:t>
       </w:r>
     </w:p>
@@ -11908,21 +11797,7 @@
         <w:rPr>
           <w:lang w:val="en-ID"/>
         </w:rPr>
-        <w:t xml:space="preserve">Aplikasi ini dibangun dengan 3 tipe user, </w:t>
-      </w:r>
-      <w:proofErr w:type="gramStart"/>
-      <w:r>
-        <w:rPr>
-          <w:lang w:val="en-ID"/>
-        </w:rPr>
-        <w:t>yaitu :</w:t>
-      </w:r>
-      <w:proofErr w:type="gramEnd"/>
-      <w:r>
-        <w:rPr>
-          <w:lang w:val="en-ID"/>
-        </w:rPr>
-        <w:t xml:space="preserve"> admin, user dan admin pemilik lapangan.</w:t>
+        <w:t>Aplikasi ini dibangun dengan 3 tipe user, yaitu : admin, user dan admin pemilik lapangan.</w:t>
       </w:r>
       <w:r>
         <w:t xml:space="preserve"> </w:t>
@@ -11941,7 +11816,6 @@
         </w:rPr>
       </w:pPr>
       <w:r>
-        <w:lastRenderedPageBreak/>
         <w:t>Aplikasi pencarian lapangan badminton ini hanya menampilkan informasi mengenai lapangan, seputar olahraga, jadwal lapangan dan pemesanan lapangan yang tercangkup dalam wilayah Jakarta Barat.</w:t>
       </w:r>
     </w:p>
@@ -11966,7 +11840,7 @@
           <w:szCs w:val="28"/>
         </w:rPr>
       </w:pPr>
-      <w:bookmarkStart w:id="36" w:name="_Toc17925305"/>
+      <w:bookmarkStart w:id="37" w:name="_Toc17925305"/>
       <w:r>
         <w:rPr>
           <w:rFonts w:cs="Times New Roman"/>
@@ -11975,7 +11849,7 @@
         </w:rPr>
         <w:t>Sistematika Penulisan Tugas Akhir</w:t>
       </w:r>
-      <w:bookmarkEnd w:id="36"/>
+      <w:bookmarkEnd w:id="37"/>
     </w:p>
     <w:p>
       <w:pPr>
@@ -12583,6 +12457,7 @@
                 <w:color w:val="auto"/>
                 <w:szCs w:val="24"/>
               </w:rPr>
+              <w:lastRenderedPageBreak/>
               <w:t>BAB 5</w:t>
             </w:r>
           </w:p>
@@ -12673,9 +12548,9 @@
         <w:lastRenderedPageBreak/>
         <w:br/>
       </w:r>
-      <w:bookmarkStart w:id="37" w:name="_Toc525140262"/>
-      <w:bookmarkStart w:id="38" w:name="_Toc17925306"/>
-      <w:bookmarkEnd w:id="37"/>
+      <w:bookmarkStart w:id="38" w:name="_Toc525140262"/>
+      <w:bookmarkStart w:id="39" w:name="_Toc17925306"/>
+      <w:bookmarkEnd w:id="38"/>
       <w:r>
         <w:rPr>
           <w:rFonts w:cs="Times New Roman"/>
@@ -12683,7 +12558,7 @@
         </w:rPr>
         <w:t>TINJAUAN PUSTAKA</w:t>
       </w:r>
-      <w:bookmarkEnd w:id="38"/>
+      <w:bookmarkEnd w:id="39"/>
     </w:p>
     <w:p>
       <w:pPr>
@@ -12710,7 +12585,7 @@
           <w:lang w:val="en-US"/>
         </w:rPr>
       </w:pPr>
-      <w:bookmarkStart w:id="39" w:name="_Toc17925307"/>
+      <w:bookmarkStart w:id="40" w:name="_Toc17925307"/>
       <w:r>
         <w:rPr>
           <w:sz w:val="28"/>
@@ -12719,7 +12594,7 @@
         </w:rPr>
         <w:t>Badminton</w:t>
       </w:r>
-      <w:bookmarkEnd w:id="39"/>
+      <w:bookmarkEnd w:id="40"/>
     </w:p>
     <w:p>
       <w:pPr>
@@ -12810,7 +12685,7 @@
         <w:fldChar w:fldCharType="begin" w:fldLock="1"/>
       </w:r>
       <w:r>
-        <w:instrText>ADDIN CSL_CITATION {"citationItems":[{"id":"ITEM-1","itemData":{"author":[{"dropping-particle":"","family":"Personnic","given":"Julien","non-dropping-particle":"Le","parse-names":false,"suffix":""},{"dropping-particle":"","family":"Alam","given":"Firoz","non-dropping-particle":"","parse-names":false,"suffix":""},{"dropping-particle":"","family":"Gendre","given":"Laurent","non-dropping-particle":"Le","parse-names":false,"suffix":""},{"dropping-particle":"","family":"Chowdhury","given":"Harun","non-dropping-particle":"","parse-names":false,"suffix":""},{"dropping-particle":"","family":"Subic","given":"Aleksandar","non-dropping-particle":"","parse-names":false,"suffix":""}],"container-title":"Procedia Engineering","id":"ITEM-1","issued":{"date-parts":[["2011"]]},"page":"344-349","publisher":"Elsevier","title":"Flight trajectory simulation of badminton shuttlecocks","type":"article-journal","volume":"13"},"uris":["http://www.mendeley.com/documents/?uuid=e422095c-fde6-400d-9b56-c356422aec28"]}],"mendeley":{"formattedCitation":"(Le Personnic, Alam, Le Gendre, Chowdhury, &amp; Subic, 2011)","plainTextFormattedCitation":"(Le Personnic, Alam, Le Gendre, Chowdhury, &amp; Subic, 2011)","previouslyFormattedCitation":"(Le Personnic, Alam, Le Gendre, Chowdhury, &amp; Subic, 2011)"},"properties":{"noteIndex":0},"schema":"https://github.com/citation-style-language/schema/raw/master/csl-citation.json"}</w:instrText>
+        <w:instrText>ADDIN CSL_CITATION {"citationItems":[{"id":"ITEM-1","itemData":{"author":[{"dropping-particle":"","family":"Personnic","given":"Julien","non-dropping-particle":"Le","parse-names":false,"suffix":""},{"dropping-particle":"","family":"Alam","given":"Firoz","non-dropping-particle":"","parse-names":false,"suffix":""},{"dropping-particle":"","family":"Gendre","given":"Laurent","non-dropping-particle":"Le","parse-names":false,"suffix":""},{"dropping-particle":"","family":"Chowdhury","given":"Harun","non-dropping-particle":"","parse-names":false,"suffix":""},{"dropping-particle":"","family":"Subic","given":"Aleksandar","non-dropping-particle":"","parse-names":false,"suffix":""}],"container-title":"Procedia Engineering","id":"ITEM-1","issued":{"date-parts":[["2011"]]},"page":"344-349","publisher":"Elsevier","title":"Flight trajectory simulation of badminton shuttlecocks","type":"article-journal","volume":"13"},"uris":["http://www.mendeley.com/documents/?uuid=e422095c-fde6-400d-9b56-c356422aec28","http://www.mendeley.com/documents/?uuid=c25f489c-3817-4f41-9de9-7e8fb8e32434"]}],"mendeley":{"formattedCitation":"(Le Personnic, Alam, Le Gendre, Chowdhury, &amp; Subic, 2011)","plainTextFormattedCitation":"(Le Personnic, Alam, Le Gendre, Chowdhury, &amp; Subic, 2011)","previouslyFormattedCitation":"[5]"},"properties":{"noteIndex":0},"schema":"https://github.com/citation-style-language/schema/raw/master/csl-citation.json"}</w:instrText>
       </w:r>
       <w:r>
         <w:fldChar w:fldCharType="separate"/>
@@ -12842,34 +12717,24 @@
           <w:lang w:val="en-US"/>
         </w:rPr>
       </w:pPr>
-      <w:bookmarkStart w:id="40" w:name="_Toc17925308"/>
+      <w:bookmarkStart w:id="41" w:name="_Toc17925308"/>
       <w:r>
         <w:rPr>
           <w:sz w:val="28"/>
           <w:szCs w:val="28"/>
           <w:lang w:val="en-US"/>
         </w:rPr>
-        <w:t xml:space="preserve">Google Maps </w:t>
-      </w:r>
-      <w:proofErr w:type="gramStart"/>
+        <w:t>Google Maps A</w:t>
+      </w:r>
       <w:r>
         <w:rPr>
           <w:sz w:val="28"/>
           <w:szCs w:val="28"/>
           <w:lang w:val="en-US"/>
         </w:rPr>
-        <w:t>A</w:t>
-      </w:r>
-      <w:r>
-        <w:rPr>
-          <w:sz w:val="28"/>
-          <w:szCs w:val="28"/>
-          <w:lang w:val="en-US"/>
-        </w:rPr>
         <w:t>pi</w:t>
       </w:r>
-      <w:bookmarkEnd w:id="40"/>
-      <w:proofErr w:type="gramEnd"/>
+      <w:bookmarkEnd w:id="41"/>
     </w:p>
     <w:p>
       <w:pPr>
@@ -13247,7 +13112,7 @@
           <w:szCs w:val="24"/>
           <w:lang w:val="en-ID"/>
         </w:rPr>
-        <w:instrText>ADDIN CSL_CITATION {"citationItems":[{"id":"ITEM-1","itemData":{"author":[{"dropping-particle":"","family":"Hu","given":"Shunfu","non-dropping-particle":"","parse-names":false,"suffix":""},{"dropping-particle":"","family":"Dai","given":"Ting","non-dropping-particle":"","parse-names":false,"suffix":""}],"container-title":"International Journal of Information and Communication Technology Research","id":"ITEM-1","issue":"3","issued":{"date-parts":[["2013"]]},"title":"Online Map Application Development Using Google Maps API, SQL Database, and ASP .NET","type":"article-journal","volume":"3"},"uris":["http://www.mendeley.com/documents/?uuid=61f84861-ea76-409c-8a0b-d047c5d3d17d"]}],"mendeley":{"formattedCitation":"(Hu &amp; Dai, 2013)","plainTextFormattedCitation":"(Hu &amp; Dai, 2013)","previouslyFormattedCitation":"(Hu &amp; Dai, 2013)"},"properties":{"noteIndex":0},"schema":"https://github.com/citation-style-language/schema/raw/master/csl-citation.json"}</w:instrText>
+        <w:instrText>ADDIN CSL_CITATION {"citationItems":[{"id":"ITEM-1","itemData":{"author":[{"dropping-particle":"","family":"Hu","given":"Shunfu","non-dropping-particle":"","parse-names":false,"suffix":""},{"dropping-particle":"","family":"Dai","given":"Ting","non-dropping-particle":"","parse-names":false,"suffix":""}],"container-title":"International Journal of Information and Communication Technology Research","id":"ITEM-1","issue":"3","issued":{"date-parts":[["2013"]]},"title":"Online Map Application Development Using Google Maps API, SQL Database, and ASP .NET","type":"article-journal","volume":"3"},"uris":["http://www.mendeley.com/documents/?uuid=61f84861-ea76-409c-8a0b-d047c5d3d17d","http://www.mendeley.com/documents/?uuid=0578fce8-dcf1-4810-bfd2-c9e3b0ca9595"]}],"mendeley":{"formattedCitation":"(Hu &amp; Dai, 2013)","plainTextFormattedCitation":"(Hu &amp; Dai, 2013)","previouslyFormattedCitation":"[6]"},"properties":{"noteIndex":0},"schema":"https://github.com/citation-style-language/schema/raw/master/csl-citation.json"}</w:instrText>
       </w:r>
       <w:r>
         <w:rPr>
@@ -13296,7 +13161,7 @@
           <w:lang w:val="en-US"/>
         </w:rPr>
       </w:pPr>
-      <w:bookmarkStart w:id="41" w:name="_Toc17925309"/>
+      <w:bookmarkStart w:id="42" w:name="_Toc17925309"/>
       <w:r>
         <w:rPr>
           <w:sz w:val="28"/>
@@ -13305,7 +13170,7 @@
         </w:rPr>
         <w:t>PHP</w:t>
       </w:r>
-      <w:bookmarkEnd w:id="41"/>
+      <w:bookmarkEnd w:id="42"/>
     </w:p>
     <w:p>
       <w:pPr>
@@ -13385,15 +13250,7 @@
         <w:t>Ada</w:t>
       </w:r>
       <w:r>
-        <w:t xml:space="preserve"> banyak kelebihan dari bahasa PHP, misalnya kinerja, skalabilitas, open source, portabilitas, </w:t>
-      </w:r>
-      <w:proofErr w:type="gramStart"/>
-      <w:r>
-        <w:t>dll</w:t>
-      </w:r>
-      <w:proofErr w:type="gramEnd"/>
-      <w:r>
-        <w:t>. Salah satu masalah sulit dalam pengembangan aplikasi web adalah pengkodean program untuk memanipulasi database. Memang beberapa penelitian menunjukkan bahwa tradisional bahasa query database tidak sangat mudah digunakan, untuk pengguna database yang tidak terampil teknologi, sebagai konsekuensi dari kenyataan bahwa interaksi didasarkan pada bahasa tekstual seperti SQL</w:t>
+        <w:t xml:space="preserve"> banyak kelebihan dari bahasa PHP, misalnya kinerja, skalabilitas, open source, portabilitas, dll. Salah satu masalah sulit dalam pengembangan aplikasi web adalah pengkodean program untuk memanipulasi database. Memang beberapa penelitian menunjukkan bahwa tradisional bahasa query database tidak sangat mudah digunakan, untuk pengguna database yang tidak terampil teknologi, sebagai konsekuensi dari kenyataan bahwa interaksi didasarkan pada bahasa tekstual seperti SQL</w:t>
       </w:r>
       <w:r>
         <w:rPr>
@@ -13402,7 +13259,7 @@
         <w:fldChar w:fldCharType="begin" w:fldLock="1"/>
       </w:r>
       <w:r>
-        <w:instrText>ADDIN CSL_CITATION {"citationItems":[{"id":"ITEM-1","itemData":{"author":[{"dropping-particle":"","family":"Supaartagorn","given":"Chanchai","non-dropping-particle":"","parse-names":false,"suffix":""}],"container-title":"International Journal of Computer Science &amp; Information Technology (IJCSIT)","id":"ITEM-1","issue":"2","issued":{"date-parts":[["2011"]]},"page":"251-258","title":"PHP Framework for database management based on MVC pattern","type":"article-journal","volume":"3"},"uris":["http://www.mendeley.com/documents/?uuid=37c97a93-1d4e-4981-97a5-f9c3f5e24ea5"]}],"mendeley":{"formattedCitation":"(Supaartagorn, 2011)","plainTextFormattedCitation":"(Supaartagorn, 2011)","previouslyFormattedCitation":"(Supaartagorn, 2011)"},"properties":{"noteIndex":0},"schema":"https://github.com/citation-style-language/schema/raw/master/csl-citation.json"}</w:instrText>
+        <w:instrText>ADDIN CSL_CITATION {"citationItems":[{"id":"ITEM-1","itemData":{"author":[{"dropping-particle":"","family":"Supaartagorn","given":"Chanchai","non-dropping-particle":"","parse-names":false,"suffix":""}],"container-title":"International Journal of Computer Science &amp; Information Technology (IJCSIT)","id":"ITEM-1","issue":"2","issued":{"date-parts":[["2011"]]},"page":"251-258","title":"PHP Framework for database management based on MVC pattern","type":"article-journal","volume":"3"},"uris":["http://www.mendeley.com/documents/?uuid=37c97a93-1d4e-4981-97a5-f9c3f5e24ea5","http://www.mendeley.com/documents/?uuid=cd3a8346-9c98-41dd-ba93-cd60cf37a600"]}],"mendeley":{"formattedCitation":"(Supaartagorn, 2011)","plainTextFormattedCitation":"(Supaartagorn, 2011)","previouslyFormattedCitation":"[7]"},"properties":{"noteIndex":0},"schema":"https://github.com/citation-style-language/schema/raw/master/csl-citation.json"}</w:instrText>
       </w:r>
       <w:r>
         <w:rPr>
@@ -13443,7 +13300,7 @@
           <w:lang w:val="en-US"/>
         </w:rPr>
       </w:pPr>
-      <w:bookmarkStart w:id="42" w:name="_Toc17925310"/>
+      <w:bookmarkStart w:id="43" w:name="_Toc17925310"/>
       <w:r>
         <w:rPr>
           <w:sz w:val="28"/>
@@ -13452,7 +13309,7 @@
         </w:rPr>
         <w:t>Javascript Object Notation</w:t>
       </w:r>
-      <w:bookmarkEnd w:id="42"/>
+      <w:bookmarkEnd w:id="43"/>
     </w:p>
     <w:p>
       <w:pPr>
@@ -13490,35 +13347,7 @@
         <w:rPr>
           <w:lang w:val="en-US"/>
         </w:rPr>
-        <w:t xml:space="preserve">adalah akronim untuk Notasi Objek JavaScript. JSON dikembangkan menjadi pertukaran data bahasa yang mudah dibaca oleh manusia dan mudah digunakan dan diurai oleh komputer. JSON adalah “Penggambaran diri sendiri” dan mudah dimengerti. Format JSON adalah teks berdasarkan dan sintaks JSON adalah bagian dari sintaks JavaScript. JSON menggunakan array dan objek. Array JSON berisi kumpulan nilai yang dipesan. Di JSON, sebuah array dimulai dengan “[” dan berakhir dengan "]". Dalam array JSON, nilai dipisahkan oleh ",". Dalam JSON, objek diatur tidak teratur pasangan </w:t>
-      </w:r>
-      <w:proofErr w:type="gramStart"/>
-      <w:r>
-        <w:rPr>
-          <w:lang w:val="en-US"/>
-        </w:rPr>
-        <w:t>nama</w:t>
-      </w:r>
-      <w:proofErr w:type="gramEnd"/>
-      <w:r>
-        <w:rPr>
-          <w:lang w:val="en-US"/>
-        </w:rPr>
-        <w:t xml:space="preserve"> / nilai. Di JSON, sebuah objek dimulai dengan "{" dan berakhir dengan "}" dan masing-masing pasangan nama / nilai dipisahkan oleh "," dan setiap nama diikuti oleh ":". Di JSON, objek dan array dapat disarangkan. Berikut ini adalah dua struktur data di mana JSON </w:t>
-      </w:r>
-      <w:proofErr w:type="gramStart"/>
-      <w:r>
-        <w:rPr>
-          <w:lang w:val="en-US"/>
-        </w:rPr>
-        <w:t>dibangun(</w:t>
-      </w:r>
-      <w:proofErr w:type="gramEnd"/>
-      <w:r>
-        <w:rPr>
-          <w:lang w:val="en-US"/>
-        </w:rPr>
-        <w:t>Rupa, Mohan, Babu, &amp; Kim, 2015).</w:t>
+        <w:t>adalah akronim untuk Notasi Objek JavaScript. JSON dikembangkan menjadi pertukaran data bahasa yang mudah dibaca oleh manusia dan mudah digunakan dan diurai oleh komputer. JSON adalah “Penggambaran diri sendiri” dan mudah dimengerti. Format JSON adalah teks berdasarkan dan sintaks JSON adalah bagian dari sintaks JavaScript. JSON menggunakan array dan objek. Array JSON berisi kumpulan nilai yang dipesan. Di JSON, sebuah array dimulai dengan “[” dan berakhir dengan "]". Dalam array JSON, nilai dipisahkan oleh ",". Dalam JSON, objek diatur tidak teratur pasangan nama / nilai. Di JSON, sebuah objek dimulai dengan "{" dan berakhir dengan "}" dan masing-masing pasangan nama / nilai dipisahkan oleh "," dan setiap nama diikuti oleh ":". Di JSON, objek dan array dapat disarangkan. Berikut ini adalah dua struktur data di mana JSON dibangun(Rupa, Mohan, Babu, &amp; Kim, 2015).</w:t>
       </w:r>
     </w:p>
     <w:p>
@@ -13538,7 +13367,7 @@
           <w:lang w:val="en-US"/>
         </w:rPr>
       </w:pPr>
-      <w:bookmarkStart w:id="43" w:name="_Toc17925311"/>
+      <w:bookmarkStart w:id="44" w:name="_Toc17925311"/>
       <w:r>
         <w:rPr>
           <w:sz w:val="28"/>
@@ -13547,7 +13376,7 @@
         </w:rPr>
         <w:t>Unified Modelling Language (UML)</w:t>
       </w:r>
-      <w:bookmarkEnd w:id="43"/>
+      <w:bookmarkEnd w:id="44"/>
     </w:p>
     <w:p>
       <w:pPr>
@@ -13592,7 +13421,7 @@
         <w:fldChar w:fldCharType="begin" w:fldLock="1"/>
       </w:r>
       <w:r>
-        <w:instrText>ADDIN CSL_CITATION {"citationItems":[{"id":"ITEM-1","itemData":{"author":[{"dropping-particle":"","family":"Lee","given":"Sunguk","non-dropping-particle":"","parse-names":false,"suffix":""},{"dropping-particle":"","family":"others","given":"","non-dropping-particle":"","parse-names":false,"suffix":""}],"container-title":"International Journal of Database Theory and Application","id":"ITEM-1","issue":"1","issued":{"date-parts":[["2012"]]},"page":"157-164","title":"Unified Modeling Language (UML) for Database Systems and Computer Applications","type":"article-journal","volume":"5"},"uris":["http://www.mendeley.com/documents/?uuid=ad98dd4f-cc94-453d-ac5a-8bc80c25db4c"]}],"mendeley":{"formattedCitation":"(Lee &amp; others, 2012)","plainTextFormattedCitation":"(Lee &amp; others, 2012)"},"properties":{"noteIndex":0},"schema":"https://github.com/citation-style-language/schema/raw/master/csl-citation.json"}</w:instrText>
+        <w:instrText>ADDIN CSL_CITATION {"citationItems":[{"id":"ITEM-1","itemData":{"author":[{"dropping-particle":"","family":"Lee","given":"Sunguk","non-dropping-particle":"","parse-names":false,"suffix":""},{"dropping-particle":"","family":"others","given":"","non-dropping-particle":"","parse-names":false,"suffix":""}],"container-title":"International Journal of Database Theory and Application","id":"ITEM-1","issue":"1","issued":{"date-parts":[["2012"]]},"page":"157-164","title":"Unified Modeling Language (UML) for Database Systems and Computer Applications","type":"article-journal","volume":"5"},"uris":["http://www.mendeley.com/documents/?uuid=ad98dd4f-cc94-453d-ac5a-8bc80c25db4c","http://www.mendeley.com/documents/?uuid=7e7d5f9e-16e8-4d07-95a1-c177df3056a6"]}],"mendeley":{"formattedCitation":"(Lee &amp; others, 2012)","plainTextFormattedCitation":"(Lee &amp; others, 2012)","previouslyFormattedCitation":"[8]"},"properties":{"noteIndex":0},"schema":"https://github.com/citation-style-language/schema/raw/master/csl-citation.json"}</w:instrText>
       </w:r>
       <w:r>
         <w:fldChar w:fldCharType="separate"/>
@@ -13641,9 +13470,9 @@
           <w:lang w:val="en-US"/>
         </w:rPr>
       </w:pPr>
-      <w:bookmarkStart w:id="44" w:name="_Toc525140266"/>
-      <w:bookmarkStart w:id="45" w:name="_Toc17925312"/>
-      <w:bookmarkEnd w:id="44"/>
+      <w:bookmarkStart w:id="45" w:name="_Toc525140266"/>
+      <w:bookmarkStart w:id="46" w:name="_Toc17925312"/>
+      <w:bookmarkEnd w:id="45"/>
       <w:r>
         <w:rPr>
           <w:rFonts w:cs="Times New Roman"/>
@@ -13653,7 +13482,7 @@
         </w:rPr>
         <w:t>Use Case Diagram</w:t>
       </w:r>
-      <w:bookmarkEnd w:id="45"/>
+      <w:bookmarkEnd w:id="46"/>
     </w:p>
     <w:p>
       <w:pPr>
@@ -13701,62 +13530,36 @@
         <w:keepNext/>
         <w:jc w:val="center"/>
       </w:pPr>
-      <w:bookmarkStart w:id="46" w:name="_Toc17925348"/>
+      <w:bookmarkStart w:id="47" w:name="_Toc17925348"/>
       <w:r>
         <w:t xml:space="preserve">Tabel  </w:t>
       </w:r>
-      <w:r>
-        <w:fldChar w:fldCharType="begin"/>
-      </w:r>
-      <w:r>
-        <w:instrText xml:space="preserve"> STYLEREF 1 \s </w:instrText>
-      </w:r>
-      <w:r>
-        <w:fldChar w:fldCharType="separate"/>
-      </w:r>
-      <w:r>
-        <w:rPr>
-          <w:noProof/>
-        </w:rPr>
-        <w:t>2</w:t>
-      </w:r>
-      <w:r>
-        <w:rPr>
-          <w:noProof/>
-        </w:rPr>
-        <w:fldChar w:fldCharType="end"/>
-      </w:r>
+      <w:fldSimple w:instr=" STYLEREF 1 \s ">
+        <w:r>
+          <w:rPr>
+            <w:noProof/>
+          </w:rPr>
+          <w:t>2</w:t>
+        </w:r>
+      </w:fldSimple>
       <w:r>
         <w:noBreakHyphen/>
       </w:r>
-      <w:r>
-        <w:fldChar w:fldCharType="begin"/>
-      </w:r>
-      <w:r>
-        <w:instrText xml:space="preserve"> SEQ Tabel_ \* ARABIC \s 1 </w:instrText>
-      </w:r>
-      <w:r>
-        <w:fldChar w:fldCharType="separate"/>
-      </w:r>
-      <w:r>
-        <w:rPr>
-          <w:noProof/>
-        </w:rPr>
-        <w:t>1</w:t>
-      </w:r>
-      <w:r>
-        <w:rPr>
-          <w:noProof/>
-        </w:rPr>
-        <w:fldChar w:fldCharType="end"/>
-      </w:r>
+      <w:fldSimple w:instr=" SEQ Tabel_ \* ARABIC \s 1 ">
+        <w:r>
+          <w:rPr>
+            <w:noProof/>
+          </w:rPr>
+          <w:t>1</w:t>
+        </w:r>
+      </w:fldSimple>
       <w:r>
         <w:rPr>
           <w:lang w:val="en-US"/>
         </w:rPr>
         <w:t xml:space="preserve"> Simbol Use case Diagram</w:t>
       </w:r>
-      <w:bookmarkEnd w:id="46"/>
+      <w:bookmarkEnd w:id="47"/>
     </w:p>
     <w:tbl>
       <w:tblPr>
@@ -15193,7 +14996,7 @@
           <w:lang w:val="en-US"/>
         </w:rPr>
       </w:pPr>
-      <w:bookmarkStart w:id="47" w:name="_Toc17925313"/>
+      <w:bookmarkStart w:id="48" w:name="_Toc17925313"/>
       <w:r>
         <w:rPr>
           <w:rFonts w:cs="Times New Roman"/>
@@ -15203,7 +15006,7 @@
         </w:rPr>
         <w:t>Activity Diagram</w:t>
       </w:r>
-      <w:bookmarkEnd w:id="47"/>
+      <w:bookmarkEnd w:id="48"/>
     </w:p>
     <w:p>
       <w:pPr>
@@ -15250,62 +15053,36 @@
         <w:keepNext/>
         <w:jc w:val="center"/>
       </w:pPr>
-      <w:bookmarkStart w:id="48" w:name="_Toc17925349"/>
+      <w:bookmarkStart w:id="49" w:name="_Toc17925349"/>
       <w:r>
         <w:t xml:space="preserve">Tabel  </w:t>
       </w:r>
-      <w:r>
-        <w:fldChar w:fldCharType="begin"/>
-      </w:r>
-      <w:r>
-        <w:instrText xml:space="preserve"> STYLEREF 1 \s </w:instrText>
-      </w:r>
-      <w:r>
-        <w:fldChar w:fldCharType="separate"/>
-      </w:r>
-      <w:r>
-        <w:rPr>
-          <w:noProof/>
-        </w:rPr>
-        <w:t>2</w:t>
-      </w:r>
-      <w:r>
-        <w:rPr>
-          <w:noProof/>
-        </w:rPr>
-        <w:fldChar w:fldCharType="end"/>
-      </w:r>
+      <w:fldSimple w:instr=" STYLEREF 1 \s ">
+        <w:r>
+          <w:rPr>
+            <w:noProof/>
+          </w:rPr>
+          <w:t>2</w:t>
+        </w:r>
+      </w:fldSimple>
       <w:r>
         <w:noBreakHyphen/>
       </w:r>
-      <w:r>
-        <w:fldChar w:fldCharType="begin"/>
-      </w:r>
-      <w:r>
-        <w:instrText xml:space="preserve"> SEQ Tabel_ \* ARABIC \s 1 </w:instrText>
-      </w:r>
-      <w:r>
-        <w:fldChar w:fldCharType="separate"/>
-      </w:r>
-      <w:r>
-        <w:rPr>
-          <w:noProof/>
-        </w:rPr>
-        <w:t>2</w:t>
-      </w:r>
-      <w:r>
-        <w:rPr>
-          <w:noProof/>
-        </w:rPr>
-        <w:fldChar w:fldCharType="end"/>
-      </w:r>
+      <w:fldSimple w:instr=" SEQ Tabel_ \* ARABIC \s 1 ">
+        <w:r>
+          <w:rPr>
+            <w:noProof/>
+          </w:rPr>
+          <w:t>2</w:t>
+        </w:r>
+      </w:fldSimple>
       <w:r>
         <w:rPr>
           <w:lang w:val="en-US"/>
         </w:rPr>
         <w:t xml:space="preserve">  Simbol Activity Diagram</w:t>
       </w:r>
-      <w:bookmarkEnd w:id="48"/>
+      <w:bookmarkEnd w:id="49"/>
     </w:p>
     <w:tbl>
       <w:tblPr>
@@ -16409,7 +16186,7 @@
           <w:szCs w:val="28"/>
         </w:rPr>
       </w:pPr>
-      <w:bookmarkStart w:id="49" w:name="_Toc17925314"/>
+      <w:bookmarkStart w:id="50" w:name="_Toc17925314"/>
       <w:r>
         <w:rPr>
           <w:sz w:val="28"/>
@@ -16417,7 +16194,7 @@
         </w:rPr>
         <w:t>Class Diagram</w:t>
       </w:r>
-      <w:bookmarkEnd w:id="49"/>
+      <w:bookmarkEnd w:id="50"/>
     </w:p>
     <w:p>
       <w:pPr>
@@ -16513,7 +16290,7 @@
           <w:lang w:val="en-US"/>
         </w:rPr>
       </w:pPr>
-      <w:bookmarkStart w:id="50" w:name="_Toc17925315"/>
+      <w:bookmarkStart w:id="51" w:name="_Toc17925315"/>
       <w:r>
         <w:rPr>
           <w:sz w:val="28"/>
@@ -16522,7 +16299,7 @@
         <w:lastRenderedPageBreak/>
         <w:t>Entity Relationship Diagram (ERD)</w:t>
       </w:r>
-      <w:bookmarkEnd w:id="50"/>
+      <w:bookmarkEnd w:id="51"/>
     </w:p>
     <w:p>
       <w:pPr>
@@ -16555,62 +16332,36 @@
         <w:keepNext/>
         <w:jc w:val="center"/>
       </w:pPr>
-      <w:bookmarkStart w:id="51" w:name="_Toc17925350"/>
+      <w:bookmarkStart w:id="52" w:name="_Toc17925350"/>
       <w:r>
         <w:t xml:space="preserve">Tabel  </w:t>
       </w:r>
-      <w:r>
-        <w:fldChar w:fldCharType="begin"/>
-      </w:r>
-      <w:r>
-        <w:instrText xml:space="preserve"> STYLEREF 1 \s </w:instrText>
-      </w:r>
-      <w:r>
-        <w:fldChar w:fldCharType="separate"/>
-      </w:r>
-      <w:r>
-        <w:rPr>
-          <w:noProof/>
-        </w:rPr>
-        <w:t>2</w:t>
-      </w:r>
-      <w:r>
-        <w:rPr>
-          <w:noProof/>
-        </w:rPr>
-        <w:fldChar w:fldCharType="end"/>
-      </w:r>
+      <w:fldSimple w:instr=" STYLEREF 1 \s ">
+        <w:r>
+          <w:rPr>
+            <w:noProof/>
+          </w:rPr>
+          <w:t>2</w:t>
+        </w:r>
+      </w:fldSimple>
       <w:r>
         <w:noBreakHyphen/>
       </w:r>
-      <w:r>
-        <w:fldChar w:fldCharType="begin"/>
-      </w:r>
-      <w:r>
-        <w:instrText xml:space="preserve"> SEQ Tabel_ \* ARABIC \s 1 </w:instrText>
-      </w:r>
-      <w:r>
-        <w:fldChar w:fldCharType="separate"/>
-      </w:r>
-      <w:r>
-        <w:rPr>
-          <w:noProof/>
-        </w:rPr>
-        <w:t>3</w:t>
-      </w:r>
-      <w:r>
-        <w:rPr>
-          <w:noProof/>
-        </w:rPr>
-        <w:fldChar w:fldCharType="end"/>
-      </w:r>
+      <w:fldSimple w:instr=" SEQ Tabel_ \* ARABIC \s 1 ">
+        <w:r>
+          <w:rPr>
+            <w:noProof/>
+          </w:rPr>
+          <w:t>3</w:t>
+        </w:r>
+      </w:fldSimple>
       <w:r>
         <w:rPr>
           <w:lang w:val="en-US"/>
         </w:rPr>
         <w:t xml:space="preserve"> Simbol ERD</w:t>
       </w:r>
-      <w:bookmarkEnd w:id="51"/>
+      <w:bookmarkEnd w:id="52"/>
     </w:p>
     <w:tbl>
       <w:tblPr>
@@ -17609,9 +17360,9 @@
           <w:szCs w:val="24"/>
         </w:rPr>
       </w:pPr>
-      <w:bookmarkStart w:id="52" w:name="_Toc525140267"/>
-      <w:bookmarkStart w:id="53" w:name="_Toc17925316"/>
-      <w:bookmarkEnd w:id="52"/>
+      <w:bookmarkStart w:id="53" w:name="_Toc525140267"/>
+      <w:bookmarkStart w:id="54" w:name="_Toc17925316"/>
+      <w:bookmarkEnd w:id="53"/>
       <w:r>
         <w:rPr>
           <w:rFonts w:cs="Times New Roman"/>
@@ -17620,7 +17371,7 @@
         <w:lastRenderedPageBreak/>
         <w:t>METODE</w:t>
       </w:r>
-      <w:bookmarkEnd w:id="53"/>
+      <w:bookmarkEnd w:id="54"/>
     </w:p>
     <w:p/>
     <w:p>
@@ -17636,9 +17387,9 @@
           <w:szCs w:val="28"/>
         </w:rPr>
       </w:pPr>
-      <w:bookmarkStart w:id="54" w:name="_Toc525140268"/>
-      <w:bookmarkStart w:id="55" w:name="_Toc17925317"/>
-      <w:bookmarkEnd w:id="54"/>
+      <w:bookmarkStart w:id="55" w:name="_Toc525140268"/>
+      <w:bookmarkStart w:id="56" w:name="_Toc17925317"/>
+      <w:bookmarkEnd w:id="55"/>
       <w:r>
         <w:rPr>
           <w:sz w:val="28"/>
@@ -17646,7 +17397,7 @@
         </w:rPr>
         <w:t>Metodologi Penelitian</w:t>
       </w:r>
-      <w:bookmarkEnd w:id="55"/>
+      <w:bookmarkEnd w:id="56"/>
     </w:p>
     <w:p>
       <w:pPr>
@@ -17660,21 +17411,7 @@
         <w:rPr>
           <w:lang w:val="en-US"/>
         </w:rPr>
-        <w:t xml:space="preserve">Metode penelitian atau metode ilmiah adalah prosedur atau langkah-langkah yang dilakukan untuk mendapatkan suatu ilmu tertentu. Metode penelitian adalah </w:t>
-      </w:r>
-      <w:proofErr w:type="gramStart"/>
-      <w:r>
-        <w:rPr>
-          <w:lang w:val="en-US"/>
-        </w:rPr>
-        <w:t>cara</w:t>
-      </w:r>
-      <w:proofErr w:type="gramEnd"/>
-      <w:r>
-        <w:rPr>
-          <w:lang w:val="en-US"/>
-        </w:rPr>
-        <w:t xml:space="preserve"> sistematis untuk menyusun</w:t>
+        <w:t>Metode penelitian atau metode ilmiah adalah prosedur atau langkah-langkah yang dilakukan untuk mendapatkan suatu ilmu tertentu. Metode penelitian adalah cara sistematis untuk menyusun</w:t>
       </w:r>
       <w:r>
         <w:rPr>
@@ -17692,7 +17429,7 @@
         <w:rPr>
           <w:lang w:val="en-US"/>
         </w:rPr>
-        <w:instrText>ADDIN CSL_CITATION {"citationItems":[{"id":"ITEM-1","itemData":{"author":[{"dropping-particle":"","family":"Suryana","given":"","non-dropping-particle":"","parse-names":false,"suffix":""}],"container-title":"universitas pendidikan indonesia","id":"ITEM-1","issued":{"date-parts":[["2010"]]},"title":"Metode Penelitian Model Praktis Penelitian Kuantitatif dan Kualitatif, Bandung : UPI","type":"article-journal"},"uris":["http://www.mendeley.com/documents/?uuid=4f9acb70-df2e-415e-9781-9de3aad23314"]}],"mendeley":{"formattedCitation":"(Suryana, 2010)","plainTextFormattedCitation":"(Suryana, 2010)","previouslyFormattedCitation":"(Suryana, 2010)"},"properties":{"noteIndex":0},"schema":"https://github.com/citation-style-language/schema/raw/master/csl-citation.json"}</w:instrText>
+        <w:instrText>ADDIN CSL_CITATION {"citationItems":[{"id":"ITEM-1","itemData":{"author":[{"dropping-particle":"","family":"Suryana","given":"","non-dropping-particle":"","parse-names":false,"suffix":""}],"container-title":"universitas pendidikan indonesia","id":"ITEM-1","issued":{"date-parts":[["2010"]]},"title":"Metode Penelitian Model Praktis Penelitian Kuantitatif dan Kualitatif, Bandung : UPI","type":"article-journal"},"uris":["http://www.mendeley.com/documents/?uuid=4f9acb70-df2e-415e-9781-9de3aad23314"]}],"mendeley":{"formattedCitation":"(Suryana, 2010)","plainTextFormattedCitation":"(Suryana, 2010)","previouslyFormattedCitation":"[9]"},"properties":{"noteIndex":0},"schema":"https://github.com/citation-style-language/schema/raw/master/csl-citation.json"}</w:instrText>
       </w:r>
       <w:r>
         <w:rPr>
@@ -17723,21 +17460,7 @@
         <w:rPr>
           <w:lang w:val="en-US"/>
         </w:rPr>
-        <w:t xml:space="preserve">Jadi metodologi penelitian adalah uraian tentang prosedur atau </w:t>
-      </w:r>
-      <w:proofErr w:type="gramStart"/>
-      <w:r>
-        <w:rPr>
-          <w:lang w:val="en-US"/>
-        </w:rPr>
-        <w:t>cara</w:t>
-      </w:r>
-      <w:proofErr w:type="gramEnd"/>
-      <w:r>
-        <w:rPr>
-          <w:lang w:val="en-US"/>
-        </w:rPr>
-        <w:t xml:space="preserve"> sistematis dalam menyusun ilmu pengetahuan untuk mendapatkan ilmu tertentu.</w:t>
+        <w:t>Jadi metodologi penelitian adalah uraian tentang prosedur atau cara sistematis dalam menyusun ilmu pengetahuan untuk mendapatkan ilmu tertentu.</w:t>
       </w:r>
       <w:r>
         <w:t xml:space="preserve"> Secara singkat, metodologi penelitian pada tugas akhir ini adalah sebagai berikut,</w:t>
@@ -17759,27 +17482,13 @@
         <w:rPr>
           <w:lang w:val="en-US"/>
         </w:rPr>
-        <w:t xml:space="preserve">Identifikasi masalah yang menggambarkan kondisi permasalahan yang sedang </w:t>
-      </w:r>
-      <w:proofErr w:type="gramStart"/>
-      <w:r>
-        <w:rPr>
-          <w:lang w:val="en-US"/>
-        </w:rPr>
-        <w:t>dialami</w:t>
-      </w:r>
-      <w:r>
-        <w:rPr>
-          <w:lang w:val="en-US"/>
-        </w:rPr>
-        <w:t xml:space="preserve">  dalam</w:t>
-      </w:r>
-      <w:proofErr w:type="gramEnd"/>
-      <w:r>
-        <w:rPr>
-          <w:lang w:val="en-US"/>
-        </w:rPr>
-        <w:t xml:space="preserve"> pencarian lapangan bulutangkis</w:t>
+        <w:t>Identifikasi masalah yang menggambarkan kondisi permasalahan yang sedang dialami</w:t>
+      </w:r>
+      <w:r>
+        <w:rPr>
+          <w:lang w:val="en-US"/>
+        </w:rPr>
+        <w:t xml:space="preserve">  dalam pencarian lapangan bulutangkis</w:t>
       </w:r>
       <w:r>
         <w:rPr>
@@ -18188,9 +17897,9 @@
           <w:szCs w:val="28"/>
         </w:rPr>
       </w:pPr>
-      <w:bookmarkStart w:id="56" w:name="_Toc525140269"/>
-      <w:bookmarkStart w:id="57" w:name="_Toc17925318"/>
-      <w:bookmarkEnd w:id="56"/>
+      <w:bookmarkStart w:id="57" w:name="_Toc525140269"/>
+      <w:bookmarkStart w:id="58" w:name="_Toc17925318"/>
+      <w:bookmarkEnd w:id="57"/>
       <w:r>
         <w:rPr>
           <w:sz w:val="28"/>
@@ -18198,7 +17907,7 @@
         </w:rPr>
         <w:t>Teknik Pengumpulan Data</w:t>
       </w:r>
-      <w:bookmarkEnd w:id="57"/>
+      <w:bookmarkEnd w:id="58"/>
     </w:p>
     <w:p>
       <w:pPr>
@@ -18626,25 +18335,7 @@
           <w:szCs w:val="24"/>
           <w:lang w:val="en-US"/>
         </w:rPr>
-        <w:t xml:space="preserve">, diagram, tulisan dan sebagainya. Dalam setiap tahap penelitian dan proses berlangsungnya penelitian, </w:t>
-      </w:r>
-      <w:proofErr w:type="gramStart"/>
-      <w:r>
-        <w:rPr>
-          <w:rFonts w:cs="Times New Roman"/>
-          <w:szCs w:val="24"/>
-          <w:lang w:val="en-US"/>
-        </w:rPr>
-        <w:t>akan</w:t>
-      </w:r>
-      <w:proofErr w:type="gramEnd"/>
-      <w:r>
-        <w:rPr>
-          <w:rFonts w:cs="Times New Roman"/>
-          <w:szCs w:val="24"/>
-          <w:lang w:val="en-US"/>
-        </w:rPr>
-        <w:t xml:space="preserve"> </w:t>
+        <w:t xml:space="preserve">, diagram, tulisan dan sebagainya. Dalam setiap tahap penelitian dan proses berlangsungnya penelitian, akan </w:t>
       </w:r>
       <w:r>
         <w:rPr>
@@ -18680,10 +18371,10 @@
           <w:lang w:val="en-US"/>
         </w:rPr>
       </w:pPr>
-      <w:bookmarkStart w:id="58" w:name="_Toc528192880"/>
-      <w:bookmarkStart w:id="59" w:name="_Toc4821"/>
-      <w:bookmarkStart w:id="60" w:name="_Toc15472407"/>
-      <w:bookmarkStart w:id="61" w:name="_Toc17925319"/>
+      <w:bookmarkStart w:id="59" w:name="_Toc528192880"/>
+      <w:bookmarkStart w:id="60" w:name="_Toc4821"/>
+      <w:bookmarkStart w:id="61" w:name="_Toc15472407"/>
+      <w:bookmarkStart w:id="62" w:name="_Toc17925319"/>
       <w:r>
         <w:rPr>
           <w:sz w:val="28"/>
@@ -18842,45 +18533,25 @@
       <w:r>
         <w:t xml:space="preserve">Gambar </w:t>
       </w:r>
-      <w:r>
-        <w:fldChar w:fldCharType="begin"/>
-      </w:r>
-      <w:r>
-        <w:instrText xml:space="preserve"> STYLEREF 2 \s </w:instrText>
-      </w:r>
-      <w:r>
-        <w:fldChar w:fldCharType="separate"/>
-      </w:r>
-      <w:r>
-        <w:rPr>
-          <w:noProof/>
-        </w:rPr>
-        <w:t>3</w:t>
-      </w:r>
-      <w:r>
-        <w:fldChar w:fldCharType="end"/>
-      </w:r>
+      <w:fldSimple w:instr=" STYLEREF 2 \s ">
+        <w:r>
+          <w:rPr>
+            <w:noProof/>
+          </w:rPr>
+          <w:t>3</w:t>
+        </w:r>
+      </w:fldSimple>
       <w:r>
         <w:noBreakHyphen/>
       </w:r>
-      <w:r>
-        <w:fldChar w:fldCharType="begin"/>
-      </w:r>
-      <w:r>
-        <w:instrText xml:space="preserve"> SEQ Gambar \* ARABIC \s 2 </w:instrText>
-      </w:r>
-      <w:r>
-        <w:fldChar w:fldCharType="separate"/>
-      </w:r>
-      <w:r>
-        <w:rPr>
-          <w:noProof/>
-        </w:rPr>
-        <w:t>1</w:t>
-      </w:r>
-      <w:r>
-        <w:fldChar w:fldCharType="end"/>
-      </w:r>
+      <w:fldSimple w:instr=" SEQ Gambar \* ARABIC \s 2 ">
+        <w:r>
+          <w:rPr>
+            <w:noProof/>
+          </w:rPr>
+          <w:t>1</w:t>
+        </w:r>
+      </w:fldSimple>
       <w:r>
         <w:rPr>
           <w:lang w:val="en-US"/>
@@ -18993,7 +18664,7 @@
           <w:lang w:val="en-US"/>
         </w:rPr>
       </w:pPr>
-      <w:bookmarkStart w:id="62" w:name="_Toc15464014"/>
+      <w:bookmarkStart w:id="63" w:name="_Toc15464014"/>
       <w:r>
         <w:rPr>
           <w:szCs w:val="24"/>
@@ -19085,7 +18756,7 @@
         </w:rPr>
         <w:t xml:space="preserve">Cause-Effect Analysis </w:t>
       </w:r>
-      <w:bookmarkEnd w:id="62"/>
+      <w:bookmarkEnd w:id="63"/>
       <w:r>
         <w:rPr>
           <w:rFonts w:cs="Times New Roman"/>
@@ -19215,14 +18886,7 @@
                 <w:rFonts w:cs="Times New Roman"/>
                 <w:szCs w:val="24"/>
               </w:rPr>
-              <w:t>Rendahnya minat pencari lapangan</w:t>
-            </w:r>
-            <w:r>
-              <w:rPr>
-                <w:rFonts w:cs="Times New Roman"/>
-                <w:szCs w:val="24"/>
-              </w:rPr>
-              <w:t xml:space="preserve">  dalam mengatasi </w:t>
+              <w:t xml:space="preserve">Rendahnya minat pencari lapangan  dalam mengatasi </w:t>
             </w:r>
             <w:r>
               <w:rPr>
@@ -19230,23 +18894,7 @@
                 <w:szCs w:val="24"/>
                 <w:lang w:val="en-US"/>
               </w:rPr>
-              <w:t>mencari lapangan</w:t>
-            </w:r>
-            <w:r>
-              <w:rPr>
-                <w:rFonts w:cs="Times New Roman"/>
-                <w:szCs w:val="24"/>
-                <w:lang w:val="en-US"/>
-              </w:rPr>
-              <w:t xml:space="preserve"> </w:t>
-            </w:r>
-            <w:r>
-              <w:rPr>
-                <w:rFonts w:cs="Times New Roman"/>
-                <w:szCs w:val="24"/>
-                <w:lang w:val="en-US"/>
-              </w:rPr>
-              <w:t>menggunakan location based service</w:t>
+              <w:t>mencari lapangan menggunakan location based service</w:t>
             </w:r>
           </w:p>
         </w:tc>
@@ -19292,15 +18940,7 @@
                 <w:szCs w:val="24"/>
                 <w:lang w:val="en-US"/>
               </w:rPr>
-              <w:t>elanggan</w:t>
-            </w:r>
-            <w:r>
-              <w:rPr>
-                <w:rFonts w:cs="Times New Roman"/>
-                <w:szCs w:val="24"/>
-                <w:lang w:val="en-US"/>
-              </w:rPr>
-              <w:t xml:space="preserve"> tidak paham.</w:t>
+              <w:t>elanggan tidak paham.</w:t>
             </w:r>
           </w:p>
         </w:tc>
@@ -19323,55 +18963,29 @@
           <w:lang w:val="en-US"/>
         </w:rPr>
       </w:pPr>
-      <w:bookmarkStart w:id="63" w:name="_Toc15464015"/>
+      <w:bookmarkStart w:id="64" w:name="_Toc15464015"/>
       <w:r>
         <w:t xml:space="preserve">Tabel </w:t>
       </w:r>
-      <w:r>
-        <w:fldChar w:fldCharType="begin"/>
-      </w:r>
-      <w:r>
-        <w:instrText xml:space="preserve"> STYLEREF 1 \s </w:instrText>
-      </w:r>
-      <w:r>
-        <w:fldChar w:fldCharType="separate"/>
-      </w:r>
-      <w:r>
-        <w:rPr>
-          <w:noProof/>
-        </w:rPr>
-        <w:t>4</w:t>
-      </w:r>
-      <w:r>
-        <w:rPr>
-          <w:noProof/>
-        </w:rPr>
-        <w:fldChar w:fldCharType="end"/>
-      </w:r>
+      <w:fldSimple w:instr=" STYLEREF 1 \s ">
+        <w:r>
+          <w:rPr>
+            <w:noProof/>
+          </w:rPr>
+          <w:t>4</w:t>
+        </w:r>
+      </w:fldSimple>
       <w:r>
         <w:noBreakHyphen/>
       </w:r>
-      <w:r>
-        <w:fldChar w:fldCharType="begin"/>
-      </w:r>
-      <w:r>
-        <w:instrText xml:space="preserve"> SEQ Tabel \* ARABIC \s 1 </w:instrText>
-      </w:r>
-      <w:r>
-        <w:fldChar w:fldCharType="separate"/>
-      </w:r>
-      <w:r>
-        <w:rPr>
-          <w:noProof/>
-        </w:rPr>
-        <w:t>4</w:t>
-      </w:r>
-      <w:r>
-        <w:rPr>
-          <w:noProof/>
-        </w:rPr>
-        <w:fldChar w:fldCharType="end"/>
-      </w:r>
+      <w:fldSimple w:instr=" SEQ Tabel \* ARABIC \s 1 ">
+        <w:r>
+          <w:rPr>
+            <w:noProof/>
+          </w:rPr>
+          <w:t>4</w:t>
+        </w:r>
+      </w:fldSimple>
       <w:r>
         <w:rPr>
           <w:lang w:val="en-US"/>
@@ -19398,7 +19012,7 @@
         </w:rPr>
         <w:t xml:space="preserve"> </w:t>
       </w:r>
-      <w:bookmarkEnd w:id="63"/>
+      <w:bookmarkEnd w:id="64"/>
       <w:r>
         <w:rPr>
           <w:rFonts w:cs="Times New Roman"/>
@@ -19538,14 +19152,7 @@
                 <w:rFonts w:cs="Times New Roman"/>
                 <w:lang w:val="en-US"/>
               </w:rPr>
-              <w:t>bantu untuk sistem pencari lapangan belum terlalu optimal</w:t>
-            </w:r>
-            <w:r>
-              <w:rPr>
-                <w:rFonts w:cs="Times New Roman"/>
-                <w:lang w:val="en-US"/>
-              </w:rPr>
-              <w:t>.</w:t>
+              <w:t>bantu untuk sistem pencari lapangan belum terlalu optimal.</w:t>
             </w:r>
           </w:p>
           <w:p>
@@ -19680,55 +19287,29 @@
           <w:lang w:val="en-US"/>
         </w:rPr>
       </w:pPr>
-      <w:bookmarkStart w:id="64" w:name="_Toc15464016"/>
+      <w:bookmarkStart w:id="65" w:name="_Toc15464016"/>
       <w:r>
         <w:t xml:space="preserve">Tabel </w:t>
       </w:r>
-      <w:r>
-        <w:fldChar w:fldCharType="begin"/>
-      </w:r>
-      <w:r>
-        <w:instrText xml:space="preserve"> STYLEREF 1 \s </w:instrText>
-      </w:r>
-      <w:r>
-        <w:fldChar w:fldCharType="separate"/>
-      </w:r>
-      <w:r>
-        <w:rPr>
-          <w:noProof/>
-        </w:rPr>
-        <w:t>4</w:t>
-      </w:r>
-      <w:r>
-        <w:rPr>
-          <w:noProof/>
-        </w:rPr>
-        <w:fldChar w:fldCharType="end"/>
-      </w:r>
+      <w:fldSimple w:instr=" STYLEREF 1 \s ">
+        <w:r>
+          <w:rPr>
+            <w:noProof/>
+          </w:rPr>
+          <w:t>4</w:t>
+        </w:r>
+      </w:fldSimple>
       <w:r>
         <w:noBreakHyphen/>
       </w:r>
-      <w:r>
-        <w:fldChar w:fldCharType="begin"/>
-      </w:r>
-      <w:r>
-        <w:instrText xml:space="preserve"> SEQ Tabel \* ARABIC \s 1 </w:instrText>
-      </w:r>
-      <w:r>
-        <w:fldChar w:fldCharType="separate"/>
-      </w:r>
-      <w:r>
-        <w:rPr>
-          <w:noProof/>
-        </w:rPr>
-        <w:t>5</w:t>
-      </w:r>
-      <w:r>
-        <w:rPr>
-          <w:noProof/>
-        </w:rPr>
-        <w:fldChar w:fldCharType="end"/>
-      </w:r>
+      <w:fldSimple w:instr=" SEQ Tabel \* ARABIC \s 1 ">
+        <w:r>
+          <w:rPr>
+            <w:noProof/>
+          </w:rPr>
+          <w:t>5</w:t>
+        </w:r>
+      </w:fldSimple>
       <w:r>
         <w:rPr>
           <w:lang w:val="en-US"/>
@@ -19755,7 +19336,7 @@
         </w:rPr>
         <w:t xml:space="preserve"> </w:t>
       </w:r>
-      <w:bookmarkEnd w:id="64"/>
+      <w:bookmarkEnd w:id="65"/>
       <w:r>
         <w:rPr>
           <w:rFonts w:cs="Times New Roman"/>
@@ -19891,15 +19472,7 @@
                 <w:szCs w:val="24"/>
                 <w:lang w:val="en-US"/>
               </w:rPr>
-              <w:t>pencarian lapangan</w:t>
-            </w:r>
-            <w:r>
-              <w:rPr>
-                <w:rFonts w:cs="Times New Roman"/>
-                <w:szCs w:val="24"/>
-                <w:lang w:val="en-US"/>
-              </w:rPr>
-              <w:t xml:space="preserve"> </w:t>
+              <w:t xml:space="preserve">pencarian lapangan </w:t>
             </w:r>
             <w:r>
               <w:rPr>
@@ -19945,23 +19518,7 @@
                 <w:szCs w:val="24"/>
                 <w:lang w:val="en-US"/>
               </w:rPr>
-              <w:t>ada solusi untuk</w:t>
-            </w:r>
-            <w:r>
-              <w:rPr>
-                <w:rFonts w:cs="Times New Roman"/>
-                <w:szCs w:val="24"/>
-                <w:lang w:val="en-US"/>
-              </w:rPr>
-              <w:t xml:space="preserve"> mengatasi masalah</w:t>
-            </w:r>
-            <w:r>
-              <w:rPr>
-                <w:rFonts w:cs="Times New Roman"/>
-                <w:szCs w:val="24"/>
-                <w:lang w:val="en-US"/>
-              </w:rPr>
-              <w:t>.</w:t>
+              <w:t>ada solusi untuk mengatasi masalah.</w:t>
             </w:r>
           </w:p>
           <w:p>
@@ -20022,56 +19579,30 @@
           <w:lang w:val="en-US"/>
         </w:rPr>
       </w:pPr>
-      <w:bookmarkStart w:id="65" w:name="_Toc15464017"/>
+      <w:bookmarkStart w:id="66" w:name="_Toc15464017"/>
       <w:r>
         <w:lastRenderedPageBreak/>
         <w:t xml:space="preserve">Tabel </w:t>
       </w:r>
-      <w:r>
-        <w:fldChar w:fldCharType="begin"/>
-      </w:r>
-      <w:r>
-        <w:instrText xml:space="preserve"> STYLEREF 1 \s </w:instrText>
-      </w:r>
-      <w:r>
-        <w:fldChar w:fldCharType="separate"/>
-      </w:r>
-      <w:r>
-        <w:rPr>
-          <w:noProof/>
-        </w:rPr>
-        <w:t>4</w:t>
-      </w:r>
-      <w:r>
-        <w:rPr>
-          <w:noProof/>
-        </w:rPr>
-        <w:fldChar w:fldCharType="end"/>
-      </w:r>
+      <w:fldSimple w:instr=" STYLEREF 1 \s ">
+        <w:r>
+          <w:rPr>
+            <w:noProof/>
+          </w:rPr>
+          <w:t>4</w:t>
+        </w:r>
+      </w:fldSimple>
       <w:r>
         <w:noBreakHyphen/>
       </w:r>
-      <w:r>
-        <w:fldChar w:fldCharType="begin"/>
-      </w:r>
-      <w:r>
-        <w:instrText xml:space="preserve"> SEQ Tabel \* ARABIC \s 1 </w:instrText>
-      </w:r>
-      <w:r>
-        <w:fldChar w:fldCharType="separate"/>
-      </w:r>
-      <w:r>
-        <w:rPr>
-          <w:noProof/>
-        </w:rPr>
-        <w:t>6</w:t>
-      </w:r>
-      <w:r>
-        <w:rPr>
-          <w:noProof/>
-        </w:rPr>
-        <w:fldChar w:fldCharType="end"/>
-      </w:r>
+      <w:fldSimple w:instr=" SEQ Tabel \* ARABIC \s 1 ">
+        <w:r>
+          <w:rPr>
+            <w:noProof/>
+          </w:rPr>
+          <w:t>6</w:t>
+        </w:r>
+      </w:fldSimple>
       <w:r>
         <w:rPr>
           <w:lang w:val="en-US"/>
@@ -20098,7 +19629,7 @@
         </w:rPr>
         <w:t xml:space="preserve"> </w:t>
       </w:r>
-      <w:bookmarkEnd w:id="65"/>
+      <w:bookmarkEnd w:id="66"/>
       <w:r>
         <w:rPr>
           <w:rFonts w:cs="Times New Roman"/>
@@ -20227,7 +19758,6 @@
                 <w:lang w:val="en-US"/>
               </w:rPr>
             </w:pPr>
-            <w:proofErr w:type="gramStart"/>
             <w:r>
               <w:rPr>
                 <w:rFonts w:cs="Times New Roman"/>
@@ -20235,24 +19765,7 @@
                 <w:lang w:val="en-US"/>
               </w:rPr>
               <w:lastRenderedPageBreak/>
-              <w:t>pelanggan</w:t>
-            </w:r>
-            <w:proofErr w:type="gramEnd"/>
-            <w:r>
-              <w:rPr>
-                <w:rFonts w:cs="Times New Roman"/>
-                <w:szCs w:val="24"/>
-                <w:lang w:val="en-US"/>
-              </w:rPr>
-              <w:t xml:space="preserve"> tidak mau menggunakan cara konvensional lagi </w:t>
-            </w:r>
-            <w:r>
-              <w:rPr>
-                <w:rFonts w:cs="Times New Roman"/>
-                <w:szCs w:val="24"/>
-                <w:lang w:val="en-US"/>
-              </w:rPr>
-              <w:t>melakukan pencarian lapangan.</w:t>
+              <w:t>pelanggan tidak mau menggunakan cara konvensional lagi melakukan pencarian lapangan.</w:t>
             </w:r>
           </w:p>
         </w:tc>
@@ -20345,7 +19858,7 @@
         </w:rPr>
         <w:t>Metode Pengembangan Perangkat Lunak</w:t>
       </w:r>
-      <w:bookmarkEnd w:id="58"/>
+      <w:bookmarkEnd w:id="59"/>
       <w:r>
         <w:rPr>
           <w:sz w:val="28"/>
@@ -20354,9 +19867,9 @@
         </w:rPr>
         <w:t xml:space="preserve"> RAD</w:t>
       </w:r>
-      <w:bookmarkEnd w:id="59"/>
       <w:bookmarkEnd w:id="60"/>
       <w:bookmarkEnd w:id="61"/>
+      <w:bookmarkEnd w:id="62"/>
     </w:p>
     <w:p>
       <w:pPr>
@@ -20450,56 +19963,36 @@
         <w:pStyle w:val="Caption"/>
         <w:jc w:val="center"/>
       </w:pPr>
-      <w:bookmarkStart w:id="66" w:name="_Toc17925678"/>
+      <w:bookmarkStart w:id="67" w:name="_Toc17925678"/>
       <w:r>
         <w:t xml:space="preserve">Gambar </w:t>
       </w:r>
-      <w:r>
-        <w:fldChar w:fldCharType="begin"/>
-      </w:r>
-      <w:r>
-        <w:instrText xml:space="preserve"> STYLEREF 2 \s </w:instrText>
-      </w:r>
-      <w:r>
-        <w:fldChar w:fldCharType="separate"/>
-      </w:r>
-      <w:r>
-        <w:rPr>
-          <w:noProof/>
-        </w:rPr>
-        <w:t>4</w:t>
-      </w:r>
-      <w:r>
-        <w:fldChar w:fldCharType="end"/>
-      </w:r>
+      <w:fldSimple w:instr=" STYLEREF 2 \s ">
+        <w:r>
+          <w:rPr>
+            <w:noProof/>
+          </w:rPr>
+          <w:t>4</w:t>
+        </w:r>
+      </w:fldSimple>
       <w:r>
         <w:noBreakHyphen/>
       </w:r>
-      <w:r>
-        <w:fldChar w:fldCharType="begin"/>
-      </w:r>
-      <w:r>
-        <w:instrText xml:space="preserve"> SEQ Gambar \* ARABIC \s 2 </w:instrText>
-      </w:r>
-      <w:r>
-        <w:fldChar w:fldCharType="separate"/>
-      </w:r>
-      <w:r>
-        <w:rPr>
-          <w:noProof/>
-        </w:rPr>
-        <w:t>1</w:t>
-      </w:r>
-      <w:r>
-        <w:fldChar w:fldCharType="end"/>
-      </w:r>
+      <w:fldSimple w:instr=" SEQ Gambar \* ARABIC \s 2 ">
+        <w:r>
+          <w:rPr>
+            <w:noProof/>
+          </w:rPr>
+          <w:t>1</w:t>
+        </w:r>
+      </w:fldSimple>
       <w:r>
         <w:rPr>
           <w:lang w:val="en-US"/>
         </w:rPr>
         <w:t xml:space="preserve"> Tahapan RAD</w:t>
       </w:r>
-      <w:bookmarkEnd w:id="66"/>
+      <w:bookmarkEnd w:id="67"/>
     </w:p>
     <w:p>
       <w:pPr>
@@ -20905,8 +20398,6 @@
           <w:lang w:val="en-US"/>
         </w:rPr>
       </w:pPr>
-      <w:bookmarkStart w:id="67" w:name="_GoBack"/>
-      <w:bookmarkEnd w:id="67"/>
     </w:p>
     <w:p>
       <w:pPr>
@@ -21054,45 +20545,25 @@
                             <w:r>
                               <w:t xml:space="preserve">Gambar </w:t>
                             </w:r>
-                            <w:r>
-                              <w:fldChar w:fldCharType="begin"/>
-                            </w:r>
-                            <w:r>
-                              <w:instrText xml:space="preserve"> STYLEREF 2 \s </w:instrText>
-                            </w:r>
-                            <w:r>
-                              <w:fldChar w:fldCharType="separate"/>
-                            </w:r>
-                            <w:r>
-                              <w:rPr>
-                                <w:noProof/>
-                              </w:rPr>
-                              <w:t>4.1</w:t>
-                            </w:r>
-                            <w:r>
-                              <w:fldChar w:fldCharType="end"/>
-                            </w:r>
+                            <w:fldSimple w:instr=" STYLEREF 2 \s ">
+                              <w:r>
+                                <w:rPr>
+                                  <w:noProof/>
+                                </w:rPr>
+                                <w:t>4.1</w:t>
+                              </w:r>
+                            </w:fldSimple>
                             <w:r>
                               <w:noBreakHyphen/>
                             </w:r>
-                            <w:r>
-                              <w:fldChar w:fldCharType="begin"/>
-                            </w:r>
-                            <w:r>
-                              <w:instrText xml:space="preserve"> SEQ Gambar \* ARABIC \s 2 </w:instrText>
-                            </w:r>
-                            <w:r>
-                              <w:fldChar w:fldCharType="separate"/>
-                            </w:r>
-                            <w:r>
-                              <w:rPr>
-                                <w:noProof/>
-                              </w:rPr>
-                              <w:t>1</w:t>
-                            </w:r>
-                            <w:r>
-                              <w:fldChar w:fldCharType="end"/>
-                            </w:r>
+                            <w:fldSimple w:instr=" SEQ Gambar \* ARABIC \s 2 ">
+                              <w:r>
+                                <w:rPr>
+                                  <w:noProof/>
+                                </w:rPr>
+                                <w:t>1</w:t>
+                              </w:r>
+                            </w:fldSimple>
                             <w:r>
                               <w:rPr>
                                 <w:lang w:val="en-US"/>
@@ -21409,56 +20880,36 @@
           <w:lang w:val="en-US"/>
         </w:rPr>
       </w:pPr>
-      <w:bookmarkStart w:id="73" w:name="_Toc17925680"/>
+      <w:bookmarkStart w:id="72" w:name="_Toc17925680"/>
       <w:r>
         <w:t xml:space="preserve">Gambar </w:t>
       </w:r>
-      <w:r>
-        <w:fldChar w:fldCharType="begin"/>
-      </w:r>
-      <w:r>
-        <w:instrText xml:space="preserve"> STYLEREF 2 \s </w:instrText>
-      </w:r>
-      <w:r>
-        <w:fldChar w:fldCharType="separate"/>
-      </w:r>
-      <w:r>
-        <w:rPr>
-          <w:noProof/>
-        </w:rPr>
-        <w:t>4.1</w:t>
-      </w:r>
-      <w:r>
-        <w:fldChar w:fldCharType="end"/>
-      </w:r>
+      <w:fldSimple w:instr=" STYLEREF 2 \s ">
+        <w:r>
+          <w:rPr>
+            <w:noProof/>
+          </w:rPr>
+          <w:t>4.1</w:t>
+        </w:r>
+      </w:fldSimple>
       <w:r>
         <w:noBreakHyphen/>
       </w:r>
-      <w:r>
-        <w:fldChar w:fldCharType="begin"/>
-      </w:r>
-      <w:r>
-        <w:instrText xml:space="preserve"> SEQ Gambar \* ARABIC \s 2 </w:instrText>
-      </w:r>
-      <w:r>
-        <w:fldChar w:fldCharType="separate"/>
-      </w:r>
-      <w:r>
-        <w:rPr>
-          <w:noProof/>
-        </w:rPr>
-        <w:t>2</w:t>
-      </w:r>
-      <w:r>
-        <w:fldChar w:fldCharType="end"/>
-      </w:r>
+      <w:fldSimple w:instr=" SEQ Gambar \* ARABIC \s 2 ">
+        <w:r>
+          <w:rPr>
+            <w:noProof/>
+          </w:rPr>
+          <w:t>2</w:t>
+        </w:r>
+      </w:fldSimple>
       <w:r>
         <w:rPr>
           <w:lang w:val="en-US"/>
         </w:rPr>
         <w:t xml:space="preserve"> Gambar Use Case Diagram Berjalan</w:t>
       </w:r>
-      <w:bookmarkEnd w:id="73"/>
+      <w:bookmarkEnd w:id="72"/>
     </w:p>
     <w:p>
       <w:pPr>
@@ -21571,9 +21022,9 @@
           <w:szCs w:val="28"/>
         </w:rPr>
       </w:pPr>
-      <w:bookmarkStart w:id="74" w:name="_Toc525140276"/>
-      <w:bookmarkStart w:id="75" w:name="_Toc17925322"/>
-      <w:bookmarkEnd w:id="74"/>
+      <w:bookmarkStart w:id="73" w:name="_Toc525140276"/>
+      <w:bookmarkStart w:id="74" w:name="_Toc17925322"/>
+      <w:bookmarkEnd w:id="73"/>
       <w:r>
         <w:rPr>
           <w:sz w:val="28"/>
@@ -21582,9 +21033,9 @@
         <w:lastRenderedPageBreak/>
         <w:t>Proses Bisnis Usulan</w:t>
       </w:r>
-      <w:bookmarkStart w:id="76" w:name="_Toc525140277"/>
+      <w:bookmarkStart w:id="75" w:name="_Toc525140277"/>
+      <w:bookmarkEnd w:id="74"/>
       <w:bookmarkEnd w:id="75"/>
-      <w:bookmarkEnd w:id="76"/>
     </w:p>
     <w:p/>
     <w:p>
@@ -21832,56 +21283,36 @@
                                 <w:lang w:val="en-US"/>
                               </w:rPr>
                             </w:pPr>
-                            <w:bookmarkStart w:id="77" w:name="_Toc17925681"/>
+                            <w:bookmarkStart w:id="76" w:name="_Toc17925681"/>
                             <w:r>
                               <w:t xml:space="preserve">Gambar </w:t>
                             </w:r>
-                            <w:r>
-                              <w:fldChar w:fldCharType="begin"/>
-                            </w:r>
-                            <w:r>
-                              <w:instrText xml:space="preserve"> STYLEREF 2 \s </w:instrText>
-                            </w:r>
-                            <w:r>
-                              <w:fldChar w:fldCharType="separate"/>
-                            </w:r>
-                            <w:r>
-                              <w:rPr>
-                                <w:noProof/>
-                              </w:rPr>
-                              <w:t>4.2</w:t>
-                            </w:r>
-                            <w:r>
-                              <w:fldChar w:fldCharType="end"/>
-                            </w:r>
+                            <w:fldSimple w:instr=" STYLEREF 2 \s ">
+                              <w:r>
+                                <w:rPr>
+                                  <w:noProof/>
+                                </w:rPr>
+                                <w:t>4.2</w:t>
+                              </w:r>
+                            </w:fldSimple>
                             <w:r>
                               <w:noBreakHyphen/>
                             </w:r>
-                            <w:r>
-                              <w:fldChar w:fldCharType="begin"/>
-                            </w:r>
-                            <w:r>
-                              <w:instrText xml:space="preserve"> SEQ Gambar \* ARABIC \s 2 </w:instrText>
-                            </w:r>
-                            <w:r>
-                              <w:fldChar w:fldCharType="separate"/>
-                            </w:r>
-                            <w:r>
-                              <w:rPr>
-                                <w:noProof/>
-                              </w:rPr>
-                              <w:t>1</w:t>
-                            </w:r>
-                            <w:r>
-                              <w:fldChar w:fldCharType="end"/>
-                            </w:r>
+                            <w:fldSimple w:instr=" SEQ Gambar \* ARABIC \s 2 ">
+                              <w:r>
+                                <w:rPr>
+                                  <w:noProof/>
+                                </w:rPr>
+                                <w:t>1</w:t>
+                              </w:r>
+                            </w:fldSimple>
                             <w:r>
                               <w:rPr>
                                 <w:lang w:val="en-US"/>
                               </w:rPr>
                               <w:t xml:space="preserve"> Use case Diagram usulan</w:t>
                             </w:r>
-                            <w:bookmarkEnd w:id="77"/>
+                            <w:bookmarkEnd w:id="76"/>
                           </w:p>
                         </w:txbxContent>
                       </wps:txbx>
@@ -22168,56 +21599,36 @@
           <w:lang w:val="en-US"/>
         </w:rPr>
       </w:pPr>
-      <w:bookmarkStart w:id="79" w:name="_Toc17925682"/>
+      <w:bookmarkStart w:id="77" w:name="_Toc17925682"/>
       <w:r>
         <w:t xml:space="preserve">Gambar </w:t>
       </w:r>
-      <w:r>
-        <w:fldChar w:fldCharType="begin"/>
-      </w:r>
-      <w:r>
-        <w:instrText xml:space="preserve"> STYLEREF 2 \s </w:instrText>
-      </w:r>
-      <w:r>
-        <w:fldChar w:fldCharType="separate"/>
-      </w:r>
-      <w:r>
-        <w:rPr>
-          <w:noProof/>
-        </w:rPr>
-        <w:t>4.2</w:t>
-      </w:r>
-      <w:r>
-        <w:fldChar w:fldCharType="end"/>
-      </w:r>
+      <w:fldSimple w:instr=" STYLEREF 2 \s ">
+        <w:r>
+          <w:rPr>
+            <w:noProof/>
+          </w:rPr>
+          <w:t>4.2</w:t>
+        </w:r>
+      </w:fldSimple>
       <w:r>
         <w:noBreakHyphen/>
       </w:r>
-      <w:r>
-        <w:fldChar w:fldCharType="begin"/>
-      </w:r>
-      <w:r>
-        <w:instrText xml:space="preserve"> SEQ Gambar \* ARABIC \s 2 </w:instrText>
-      </w:r>
-      <w:r>
-        <w:fldChar w:fldCharType="separate"/>
-      </w:r>
-      <w:r>
-        <w:rPr>
-          <w:noProof/>
-        </w:rPr>
-        <w:t>2</w:t>
-      </w:r>
-      <w:r>
-        <w:fldChar w:fldCharType="end"/>
-      </w:r>
+      <w:fldSimple w:instr=" SEQ Gambar \* ARABIC \s 2 ">
+        <w:r>
+          <w:rPr>
+            <w:noProof/>
+          </w:rPr>
+          <w:t>2</w:t>
+        </w:r>
+      </w:fldSimple>
       <w:r>
         <w:rPr>
           <w:lang w:val="en-US"/>
         </w:rPr>
         <w:t xml:space="preserve"> Actity Diagram Usulan</w:t>
       </w:r>
-      <w:bookmarkEnd w:id="79"/>
+      <w:bookmarkEnd w:id="77"/>
     </w:p>
     <w:p>
       <w:pPr>
@@ -22538,56 +21949,36 @@
                                 <w:szCs w:val="24"/>
                               </w:rPr>
                             </w:pPr>
-                            <w:bookmarkStart w:id="80" w:name="_Toc17925683"/>
+                            <w:bookmarkStart w:id="78" w:name="_Toc17925683"/>
                             <w:r>
                               <w:t xml:space="preserve">Gambar </w:t>
                             </w:r>
-                            <w:r>
-                              <w:fldChar w:fldCharType="begin"/>
-                            </w:r>
-                            <w:r>
-                              <w:instrText xml:space="preserve"> STYLEREF 2 \s </w:instrText>
-                            </w:r>
-                            <w:r>
-                              <w:fldChar w:fldCharType="separate"/>
-                            </w:r>
-                            <w:r>
-                              <w:rPr>
-                                <w:noProof/>
-                              </w:rPr>
-                              <w:t>4.2</w:t>
-                            </w:r>
-                            <w:r>
-                              <w:fldChar w:fldCharType="end"/>
-                            </w:r>
+                            <w:fldSimple w:instr=" STYLEREF 2 \s ">
+                              <w:r>
+                                <w:rPr>
+                                  <w:noProof/>
+                                </w:rPr>
+                                <w:t>4.2</w:t>
+                              </w:r>
+                            </w:fldSimple>
                             <w:r>
                               <w:noBreakHyphen/>
                             </w:r>
-                            <w:r>
-                              <w:fldChar w:fldCharType="begin"/>
-                            </w:r>
-                            <w:r>
-                              <w:instrText xml:space="preserve"> SEQ Gambar \* ARABIC \s 2 </w:instrText>
-                            </w:r>
-                            <w:r>
-                              <w:fldChar w:fldCharType="separate"/>
-                            </w:r>
-                            <w:r>
-                              <w:rPr>
-                                <w:noProof/>
-                              </w:rPr>
-                              <w:t>3</w:t>
-                            </w:r>
-                            <w:r>
-                              <w:fldChar w:fldCharType="end"/>
-                            </w:r>
+                            <w:fldSimple w:instr=" SEQ Gambar \* ARABIC \s 2 ">
+                              <w:r>
+                                <w:rPr>
+                                  <w:noProof/>
+                                </w:rPr>
+                                <w:t>3</w:t>
+                              </w:r>
+                            </w:fldSimple>
                             <w:r>
                               <w:rPr>
                                 <w:lang w:val="en-US"/>
                               </w:rPr>
                               <w:t xml:space="preserve"> Flowchart Sistem</w:t>
                             </w:r>
-                            <w:bookmarkEnd w:id="80"/>
+                            <w:bookmarkEnd w:id="78"/>
                           </w:p>
                         </w:txbxContent>
                       </wps:txbx>
@@ -22789,9 +22180,9 @@
         <w:lastRenderedPageBreak/>
         <w:br/>
       </w:r>
-      <w:bookmarkStart w:id="82" w:name="_Toc525140279"/>
-      <w:bookmarkStart w:id="83" w:name="_Toc17925323"/>
-      <w:bookmarkEnd w:id="82"/>
+      <w:bookmarkStart w:id="79" w:name="_Toc525140279"/>
+      <w:bookmarkStart w:id="80" w:name="_Toc17925323"/>
+      <w:bookmarkEnd w:id="79"/>
       <w:r>
         <w:rPr>
           <w:rFonts w:cs="Times New Roman"/>
@@ -22799,7 +22190,7 @@
         </w:rPr>
         <w:t>KESIMPULAN DAN SARAN</w:t>
       </w:r>
-      <w:bookmarkEnd w:id="83"/>
+      <w:bookmarkEnd w:id="80"/>
     </w:p>
     <w:p>
       <w:pPr>
@@ -22826,41 +22217,41 @@
           <w:szCs w:val="24"/>
         </w:rPr>
       </w:pPr>
-      <w:bookmarkStart w:id="84" w:name="_Toc436902384"/>
-      <w:bookmarkStart w:id="85" w:name="_Toc525140280"/>
-      <w:bookmarkStart w:id="86" w:name="_Toc17925324"/>
+      <w:bookmarkStart w:id="81" w:name="_Toc436902384"/>
+      <w:bookmarkStart w:id="82" w:name="_Toc525140280"/>
+      <w:bookmarkStart w:id="83" w:name="_Toc17925324"/>
+      <w:bookmarkEnd w:id="81"/>
+      <w:bookmarkEnd w:id="82"/>
+      <w:r>
+        <w:rPr>
+          <w:rFonts w:cs="Times New Roman"/>
+          <w:szCs w:val="24"/>
+        </w:rPr>
+        <w:t>Kesimpulan</w:t>
+      </w:r>
+      <w:bookmarkEnd w:id="83"/>
+    </w:p>
+    <w:p>
+      <w:pPr>
+        <w:pStyle w:val="Normal2"/>
+        <w:rPr>
+          <w:szCs w:val="24"/>
+        </w:rPr>
+      </w:pPr>
+    </w:p>
+    <w:p>
+      <w:pPr>
+        <w:spacing w:line="360" w:lineRule="auto"/>
+        <w:ind w:right="-12"/>
+        <w:rPr>
+          <w:color w:val="000000"/>
+          <w:szCs w:val="24"/>
+        </w:rPr>
+      </w:pPr>
+      <w:bookmarkStart w:id="84" w:name="_Toc436902385"/>
+      <w:bookmarkStart w:id="85" w:name="_Toc525140281"/>
       <w:bookmarkEnd w:id="84"/>
       <w:bookmarkEnd w:id="85"/>
-      <w:r>
-        <w:rPr>
-          <w:rFonts w:cs="Times New Roman"/>
-          <w:szCs w:val="24"/>
-        </w:rPr>
-        <w:t>Kesimpulan</w:t>
-      </w:r>
-      <w:bookmarkEnd w:id="86"/>
-    </w:p>
-    <w:p>
-      <w:pPr>
-        <w:pStyle w:val="Normal2"/>
-        <w:rPr>
-          <w:szCs w:val="24"/>
-        </w:rPr>
-      </w:pPr>
-    </w:p>
-    <w:p>
-      <w:pPr>
-        <w:spacing w:line="360" w:lineRule="auto"/>
-        <w:ind w:right="-12"/>
-        <w:rPr>
-          <w:color w:val="000000"/>
-          <w:szCs w:val="24"/>
-        </w:rPr>
-      </w:pPr>
-      <w:bookmarkStart w:id="87" w:name="_Toc436902385"/>
-      <w:bookmarkStart w:id="88" w:name="_Toc525140281"/>
-      <w:bookmarkEnd w:id="87"/>
-      <w:bookmarkEnd w:id="88"/>
       <w:r>
         <w:rPr>
           <w:rFonts w:cs="Times New Roman"/>
@@ -23051,7 +22442,7 @@
           <w:szCs w:val="24"/>
         </w:rPr>
       </w:pPr>
-      <w:bookmarkStart w:id="89" w:name="_Toc17925325"/>
+      <w:bookmarkStart w:id="86" w:name="_Toc17925325"/>
       <w:r>
         <w:rPr>
           <w:rFonts w:cs="Times New Roman"/>
@@ -23059,7 +22450,7 @@
         </w:rPr>
         <w:t>Saran</w:t>
       </w:r>
-      <w:bookmarkEnd w:id="89"/>
+      <w:bookmarkEnd w:id="86"/>
     </w:p>
     <w:p>
       <w:pPr>
@@ -23095,23 +22486,7 @@
           <w:szCs w:val="24"/>
           <w:lang w:val="en-GB"/>
         </w:rPr>
-        <w:t xml:space="preserve"> ini adalah agar dapat dikembangkan dengan berbagai tambahan fungsi yang bermanfaat untuk penelitian lain</w:t>
-      </w:r>
-      <w:proofErr w:type="gramStart"/>
-      <w:r>
-        <w:rPr>
-          <w:szCs w:val="24"/>
-          <w:lang w:val="en-GB"/>
-        </w:rPr>
-        <w:t>..</w:t>
-      </w:r>
-      <w:proofErr w:type="gramEnd"/>
-      <w:r>
-        <w:rPr>
-          <w:szCs w:val="24"/>
-          <w:lang w:val="en-GB"/>
-        </w:rPr>
-        <w:t xml:space="preserve"> Perbaikan tampilan, kecepatan akses, dan</w:t>
+        <w:t xml:space="preserve"> ini adalah agar dapat dikembangkan dengan berbagai tambahan fungsi yang bermanfaat untuk penelitian lain.. Perbaikan tampilan, kecepatan akses, dan</w:t>
       </w:r>
       <w:r>
         <w:rPr>
@@ -23259,9 +22634,9 @@
           <w:lang w:eastAsia="id-ID"/>
         </w:rPr>
       </w:pPr>
-      <w:bookmarkStart w:id="90" w:name="_Toc525140282"/>
-      <w:bookmarkStart w:id="91" w:name="_Toc17925326"/>
-      <w:bookmarkEnd w:id="90"/>
+      <w:bookmarkStart w:id="87" w:name="_Toc525140282"/>
+      <w:bookmarkStart w:id="88" w:name="_Toc17925326"/>
+      <w:bookmarkEnd w:id="87"/>
       <w:r>
         <w:rPr>
           <w:rFonts w:cs="Times New Roman"/>
@@ -23271,7 +22646,7 @@
         <w:lastRenderedPageBreak/>
         <w:t>DAFTAR REFERENSI</w:t>
       </w:r>
-      <w:bookmarkEnd w:id="91"/>
+      <w:bookmarkEnd w:id="88"/>
     </w:p>
     <w:p>
       <w:pPr>
@@ -23294,67 +22669,6 @@
           <w:szCs w:val="24"/>
         </w:rPr>
       </w:pPr>
-      <w:r>
-        <w:rPr>
-          <w:rFonts w:cs="Times New Roman"/>
-          <w:noProof/>
-          <w:szCs w:val="24"/>
-        </w:rPr>
-        <w:t>E</w:t>
-      </w:r>
-      <w:r>
-        <w:rPr>
-          <w:rFonts w:cs="Times New Roman"/>
-          <w:noProof/>
-          <w:szCs w:val="24"/>
-          <w:lang w:val="en-ID"/>
-        </w:rPr>
-        <w:t xml:space="preserve"> </w:t>
-      </w:r>
-      <w:r>
-        <w:rPr>
-          <w:rFonts w:cs="Times New Roman"/>
-          <w:noProof/>
-          <w:szCs w:val="24"/>
-        </w:rPr>
-        <w:t xml:space="preserve">pendi, U., &amp; Suyanto, S. (2016). Implementasi Location Based Service Pada Aplikasi Mobile Pencarian Halte BRT Transmusi Palembang. </w:t>
-      </w:r>
-      <w:r>
-        <w:rPr>
-          <w:rFonts w:cs="Times New Roman"/>
-          <w:i/>
-          <w:iCs/>
-          <w:noProof/>
-          <w:szCs w:val="24"/>
-        </w:rPr>
-        <w:t>Journal of Information Systems Engineering and Business Intelligence</w:t>
-      </w:r>
-      <w:r>
-        <w:rPr>
-          <w:rFonts w:cs="Times New Roman"/>
-          <w:noProof/>
-          <w:szCs w:val="24"/>
-        </w:rPr>
-        <w:t xml:space="preserve">, </w:t>
-      </w:r>
-      <w:r>
-        <w:rPr>
-          <w:rFonts w:cs="Times New Roman"/>
-          <w:i/>
-          <w:iCs/>
-          <w:noProof/>
-          <w:szCs w:val="24"/>
-        </w:rPr>
-        <w:t>2</w:t>
-      </w:r>
-      <w:r>
-        <w:rPr>
-          <w:rFonts w:cs="Times New Roman"/>
-          <w:noProof/>
-          <w:szCs w:val="24"/>
-        </w:rPr>
-        <w:t>(1), 33–39.</w:t>
-      </w:r>
     </w:p>
     <w:p>
       <w:pPr>
@@ -23376,7 +22690,24 @@
           <w:noProof/>
           <w:szCs w:val="24"/>
         </w:rPr>
-        <w:t xml:space="preserve">Holla, S., &amp; Katti, M. M. (2012). Android based mobile application development and its security. </w:t>
+        <w:t>E</w:t>
+      </w:r>
+      <w:r>
+        <w:rPr>
+          <w:rFonts w:cs="Times New Roman"/>
+          <w:noProof/>
+          <w:szCs w:val="24"/>
+          <w:lang w:val="en-ID"/>
+        </w:rPr>
+        <w:t xml:space="preserve"> </w:t>
+      </w:r>
+      <w:r>
+        <w:rPr>
+          <w:rFonts w:cs="Times New Roman"/>
+          <w:noProof/>
+          <w:szCs w:val="24"/>
+        </w:rPr>
+        <w:t xml:space="preserve">pendi, U., &amp; Suyanto, S. (2016). Implementasi Location Based Service Pada Aplikasi Mobile Pencarian Halte BRT Transmusi Palembang. </w:t>
       </w:r>
       <w:r>
         <w:rPr>
@@ -23386,7 +22717,7 @@
           <w:noProof/>
           <w:szCs w:val="24"/>
         </w:rPr>
-        <w:t>International Journal of Computer Trends and Technology</w:t>
+        <w:t>Journal of Information Systems Engineering and Business Intelligence</w:t>
       </w:r>
       <w:r>
         <w:rPr>
@@ -23404,15 +22735,15 @@
           <w:noProof/>
           <w:szCs w:val="24"/>
         </w:rPr>
-        <w:t>3</w:t>
-      </w:r>
-      <w:r>
-        <w:rPr>
-          <w:rFonts w:cs="Times New Roman"/>
-          <w:noProof/>
-          <w:szCs w:val="24"/>
-        </w:rPr>
-        <w:t>(3), 486–490.</w:t>
+        <w:t>2</w:t>
+      </w:r>
+      <w:r>
+        <w:rPr>
+          <w:rFonts w:cs="Times New Roman"/>
+          <w:noProof/>
+          <w:szCs w:val="24"/>
+        </w:rPr>
+        <w:t>(1), 33–39.</w:t>
       </w:r>
     </w:p>
     <w:p>
@@ -23435,7 +22766,7 @@
           <w:noProof/>
           <w:szCs w:val="24"/>
         </w:rPr>
-        <w:t xml:space="preserve">Hu, S., &amp; Dai, T. (2013). Online Map Application Development Using Google Maps API, SQL Database, and ASP .NET. </w:t>
+        <w:t xml:space="preserve">Holla, S., &amp; Katti, M. M. (2012). Android based mobile application development and its security. </w:t>
       </w:r>
       <w:r>
         <w:rPr>
@@ -23445,7 +22776,7 @@
           <w:noProof/>
           <w:szCs w:val="24"/>
         </w:rPr>
-        <w:t>International Journal of Information and Communication Technology Research</w:t>
+        <w:t>International Journal of Computer Trends and Technology</w:t>
       </w:r>
       <w:r>
         <w:rPr>
@@ -23471,7 +22802,7 @@
           <w:noProof/>
           <w:szCs w:val="24"/>
         </w:rPr>
-        <w:t>(3).</w:t>
+        <w:t>(3), 486–490.</w:t>
       </w:r>
     </w:p>
     <w:p>
@@ -23494,7 +22825,7 @@
           <w:noProof/>
           <w:szCs w:val="24"/>
         </w:rPr>
-        <w:t xml:space="preserve">Kadir, A. (2014). Pengenalan sistem informasi edisi revisi. </w:t>
+        <w:t xml:space="preserve">Hu, S., &amp; Dai, T. (2013). Online Map Application Development Using Google Maps API, SQL Database, and ASP .NET. </w:t>
       </w:r>
       <w:r>
         <w:rPr>
@@ -23504,7 +22835,7 @@
           <w:noProof/>
           <w:szCs w:val="24"/>
         </w:rPr>
-        <w:t>Yogyakarta: Andi</w:t>
+        <w:t>International Journal of Information and Communication Technology Research</w:t>
       </w:r>
       <w:r>
         <w:rPr>
@@ -23522,15 +22853,15 @@
           <w:noProof/>
           <w:szCs w:val="24"/>
         </w:rPr>
-        <w:t>2</w:t>
-      </w:r>
-      <w:r>
-        <w:rPr>
-          <w:rFonts w:cs="Times New Roman"/>
-          <w:noProof/>
-          <w:szCs w:val="24"/>
-        </w:rPr>
-        <w:t>.</w:t>
+        <w:t>3</w:t>
+      </w:r>
+      <w:r>
+        <w:rPr>
+          <w:rFonts w:cs="Times New Roman"/>
+          <w:noProof/>
+          <w:szCs w:val="24"/>
+        </w:rPr>
+        <w:t>(3).</w:t>
       </w:r>
     </w:p>
     <w:p>
@@ -23553,7 +22884,7 @@
           <w:noProof/>
           <w:szCs w:val="24"/>
         </w:rPr>
-        <w:t xml:space="preserve">Kushwaha, A., &amp; Kushwaha, V. (2011). Location based services using android mobile operating system. </w:t>
+        <w:t xml:space="preserve">Kadir, A. (2014). Pengenalan sistem informasi edisi revisi. </w:t>
       </w:r>
       <w:r>
         <w:rPr>
@@ -23563,7 +22894,7 @@
           <w:noProof/>
           <w:szCs w:val="24"/>
         </w:rPr>
-        <w:t>International Journal of Advances in Engineering &amp; Technology</w:t>
+        <w:t>Yogyakarta: Andi</w:t>
       </w:r>
       <w:r>
         <w:rPr>
@@ -23581,15 +22912,15 @@
           <w:noProof/>
           <w:szCs w:val="24"/>
         </w:rPr>
-        <w:t>1</w:t>
-      </w:r>
-      <w:r>
-        <w:rPr>
-          <w:rFonts w:cs="Times New Roman"/>
-          <w:noProof/>
-          <w:szCs w:val="24"/>
-        </w:rPr>
-        <w:t>(1).</w:t>
+        <w:t>2</w:t>
+      </w:r>
+      <w:r>
+        <w:rPr>
+          <w:rFonts w:cs="Times New Roman"/>
+          <w:noProof/>
+          <w:szCs w:val="24"/>
+        </w:rPr>
+        <w:t>.</w:t>
       </w:r>
     </w:p>
     <w:p>
@@ -23612,7 +22943,7 @@
           <w:noProof/>
           <w:szCs w:val="24"/>
         </w:rPr>
-        <w:t xml:space="preserve">Le Personnic, J., Alam, F., Le Gendre, L., Chowdhury, H., &amp; Subic, A. (2011). Flight trajectory simulation of badminton shuttlecocks. </w:t>
+        <w:t xml:space="preserve">Kushwaha, A., &amp; Kushwaha, V. (2011). Location based services using android mobile operating system. </w:t>
       </w:r>
       <w:r>
         <w:rPr>
@@ -23622,7 +22953,7 @@
           <w:noProof/>
           <w:szCs w:val="24"/>
         </w:rPr>
-        <w:t>Procedia Engineering</w:t>
+        <w:t>International Journal of Advances in Engineering &amp; Technology</w:t>
       </w:r>
       <w:r>
         <w:rPr>
@@ -23640,15 +22971,15 @@
           <w:noProof/>
           <w:szCs w:val="24"/>
         </w:rPr>
-        <w:t>13</w:t>
-      </w:r>
-      <w:r>
-        <w:rPr>
-          <w:rFonts w:cs="Times New Roman"/>
-          <w:noProof/>
-          <w:szCs w:val="24"/>
-        </w:rPr>
-        <w:t>, 344–349.</w:t>
+        <w:t>1</w:t>
+      </w:r>
+      <w:r>
+        <w:rPr>
+          <w:rFonts w:cs="Times New Roman"/>
+          <w:noProof/>
+          <w:szCs w:val="24"/>
+        </w:rPr>
+        <w:t>(1).</w:t>
       </w:r>
     </w:p>
     <w:p>
@@ -23671,7 +23002,7 @@
           <w:noProof/>
           <w:szCs w:val="24"/>
         </w:rPr>
-        <w:t xml:space="preserve">Lee, S., &amp; others. (2012). Unified Modeling Language (UML) for Database Systems and Computer Applications. </w:t>
+        <w:t xml:space="preserve">Le Personnic, J., Alam, F., Le Gendre, L., Chowdhury, H., &amp; Subic, A. (2011). Flight trajectory simulation of badminton shuttlecocks. </w:t>
       </w:r>
       <w:r>
         <w:rPr>
@@ -23681,7 +23012,7 @@
           <w:noProof/>
           <w:szCs w:val="24"/>
         </w:rPr>
-        <w:t>International Journal of Database Theory and Application</w:t>
+        <w:t>Procedia Engineering</w:t>
       </w:r>
       <w:r>
         <w:rPr>
@@ -23699,15 +23030,15 @@
           <w:noProof/>
           <w:szCs w:val="24"/>
         </w:rPr>
-        <w:t>5</w:t>
-      </w:r>
-      <w:r>
-        <w:rPr>
-          <w:rFonts w:cs="Times New Roman"/>
-          <w:noProof/>
-          <w:szCs w:val="24"/>
-        </w:rPr>
-        <w:t>(1), 157–164.</w:t>
+        <w:t>13</w:t>
+      </w:r>
+      <w:r>
+        <w:rPr>
+          <w:rFonts w:cs="Times New Roman"/>
+          <w:noProof/>
+          <w:szCs w:val="24"/>
+        </w:rPr>
+        <w:t>, 344–349.</w:t>
       </w:r>
     </w:p>
     <w:p>
@@ -23730,6 +23061,65 @@
           <w:noProof/>
           <w:szCs w:val="24"/>
         </w:rPr>
+        <w:t xml:space="preserve">Lee, S., &amp; others. (2012). Unified Modeling Language (UML) for Database Systems and Computer Applications. </w:t>
+      </w:r>
+      <w:r>
+        <w:rPr>
+          <w:rFonts w:cs="Times New Roman"/>
+          <w:i/>
+          <w:iCs/>
+          <w:noProof/>
+          <w:szCs w:val="24"/>
+        </w:rPr>
+        <w:t>International Journal of Database Theory and Application</w:t>
+      </w:r>
+      <w:r>
+        <w:rPr>
+          <w:rFonts w:cs="Times New Roman"/>
+          <w:noProof/>
+          <w:szCs w:val="24"/>
+        </w:rPr>
+        <w:t xml:space="preserve">, </w:t>
+      </w:r>
+      <w:r>
+        <w:rPr>
+          <w:rFonts w:cs="Times New Roman"/>
+          <w:i/>
+          <w:iCs/>
+          <w:noProof/>
+          <w:szCs w:val="24"/>
+        </w:rPr>
+        <w:t>5</w:t>
+      </w:r>
+      <w:r>
+        <w:rPr>
+          <w:rFonts w:cs="Times New Roman"/>
+          <w:noProof/>
+          <w:szCs w:val="24"/>
+        </w:rPr>
+        <w:t>(1), 157–164.</w:t>
+      </w:r>
+    </w:p>
+    <w:p>
+      <w:pPr>
+        <w:widowControl w:val="0"/>
+        <w:autoSpaceDE w:val="0"/>
+        <w:autoSpaceDN w:val="0"/>
+        <w:adjustRightInd w:val="0"/>
+        <w:spacing w:after="0" w:line="360" w:lineRule="auto"/>
+        <w:ind w:left="480" w:hanging="480"/>
+        <w:rPr>
+          <w:rFonts w:cs="Times New Roman"/>
+          <w:noProof/>
+          <w:szCs w:val="24"/>
+        </w:rPr>
+      </w:pPr>
+      <w:r>
+        <w:rPr>
+          <w:rFonts w:cs="Times New Roman"/>
+          <w:noProof/>
+          <w:szCs w:val="24"/>
+        </w:rPr>
         <w:t xml:space="preserve">RAKA JUANG, B. (2015). Analisis Kelebihan dan Kelemahan Keterampilan Teknik Bermain Bulutangkis pada Pemain Tunggal Putra Terbaik Indonesia Tahun 2014. </w:t>
       </w:r>
       <w:r>
@@ -23792,9 +23182,9 @@
           <w:lang w:eastAsia="id-ID"/>
         </w:rPr>
       </w:pPr>
-      <w:bookmarkStart w:id="92" w:name="_Toc525140283"/>
-      <w:bookmarkStart w:id="93" w:name="_Toc17925327"/>
-      <w:bookmarkEnd w:id="92"/>
+      <w:bookmarkStart w:id="89" w:name="_Toc525140283"/>
+      <w:bookmarkStart w:id="90" w:name="_Toc17925327"/>
+      <w:bookmarkEnd w:id="89"/>
       <w:r>
         <w:rPr>
           <w:rFonts w:cs="Times New Roman"/>
@@ -23804,7 +23194,7 @@
         <w:lastRenderedPageBreak/>
         <w:t>Lampiran 1 Daftar Riwayat Hidup</w:t>
       </w:r>
-      <w:bookmarkEnd w:id="93"/>
+      <w:bookmarkEnd w:id="90"/>
     </w:p>
     <w:p>
       <w:pPr>
@@ -23820,9 +23210,9 @@
           <w:lang w:eastAsia="id-ID"/>
         </w:rPr>
       </w:pPr>
-      <w:bookmarkStart w:id="94" w:name="_Toc525140284"/>
-      <w:bookmarkStart w:id="95" w:name="_Toc17925328"/>
-      <w:bookmarkEnd w:id="94"/>
+      <w:bookmarkStart w:id="91" w:name="_Toc525140284"/>
+      <w:bookmarkStart w:id="92" w:name="_Toc17925328"/>
+      <w:bookmarkEnd w:id="91"/>
       <w:r>
         <w:rPr>
           <w:rFonts w:cs="Times New Roman"/>
@@ -23832,7 +23222,7 @@
         <w:lastRenderedPageBreak/>
         <w:t>Lampiran 2 Asdf</w:t>
       </w:r>
-      <w:bookmarkEnd w:id="95"/>
+      <w:bookmarkEnd w:id="92"/>
     </w:p>
     <w:p>
       <w:pPr>
@@ -23851,8 +23241,8 @@
           <w:lang w:eastAsia="id-ID"/>
         </w:rPr>
       </w:pPr>
-      <w:bookmarkStart w:id="96" w:name="_Toc525140285"/>
-      <w:bookmarkEnd w:id="96"/>
+      <w:bookmarkStart w:id="93" w:name="_Toc525140285"/>
+      <w:bookmarkEnd w:id="93"/>
     </w:p>
     <w:p>
       <w:pPr>
@@ -23877,7 +23267,7 @@
           <w:docGrid w:linePitch="360" w:charSpace="-6145"/>
         </w:sectPr>
       </w:pPr>
-      <w:bookmarkStart w:id="97" w:name="_Toc17925329"/>
+      <w:bookmarkStart w:id="94" w:name="_Toc17925329"/>
       <w:r>
         <w:rPr>
           <w:rFonts w:cs="Times New Roman"/>
@@ -23887,7 +23277,7 @@
         <w:lastRenderedPageBreak/>
         <w:t>Lampiran 3 Xyzxyz</w:t>
       </w:r>
-      <w:bookmarkEnd w:id="97"/>
+      <w:bookmarkEnd w:id="94"/>
     </w:p>
     <w:p>
       <w:pPr>
@@ -24312,7 +23702,7 @@
           <w:rPr>
             <w:noProof/>
           </w:rPr>
-          <w:t>25</w:t>
+          <w:t>3</w:t>
         </w:r>
         <w:r>
           <w:rPr>
@@ -24352,7 +23742,7 @@
       <w:rPr>
         <w:noProof/>
       </w:rPr>
-      <w:t>30</w:t>
+      <w:t>34</w:t>
     </w:r>
     <w:r>
       <w:fldChar w:fldCharType="end"/>
@@ -24461,8 +23851,6 @@
     </w:pPr>
     <w:r>
       <w:tab/>
-    </w:r>
-    <w:r>
       <w:t>UNIVERSITAS ESA UNGGUL</w:t>
     </w:r>
   </w:p>
@@ -29331,7 +28719,7 @@
 </file>
 
 <file path=customXml/itemProps1.xml><?xml version="1.0" encoding="utf-8"?>
-<ds:datastoreItem xmlns:ds="http://schemas.openxmlformats.org/officeDocument/2006/customXml" ds:itemID="{C2AAA98C-0E8A-424B-9C40-7A171CF3D3D2}">
+<ds:datastoreItem xmlns:ds="http://schemas.openxmlformats.org/officeDocument/2006/customXml" ds:itemID="{B0FF8C92-8DA9-4FEF-AE9C-AEF441C25106}">
   <ds:schemaRefs>
     <ds:schemaRef ds:uri="http://schemas.openxmlformats.org/officeDocument/2006/bibliography"/>
   </ds:schemaRefs>

</xml_diff>